<commit_message>
Alteração da Declaração de Escopo
</commit_message>
<xml_diff>
--- a/Geral/Impacta-es13-gen-DeclaraçãoEscopo.docx
+++ b/Geral/Impacta-es13-gen-DeclaraçãoEscopo.docx
@@ -340,6 +340,7 @@
     <w:p>
       <w:pPr>
         <w:ind w:firstLine="709"/>
+        <w:jc w:val="left"/>
       </w:pPr>
       <w:r>
         <w:t xml:space="preserve">O diretor da </w:t>
@@ -361,11 +362,15 @@
       </w:r>
       <w:r>
         <w:t>.</w:t>
+      </w:r>
+      <w:r>
+        <w:br/>
       </w:r>
     </w:p>
     <w:p>
       <w:pPr>
         <w:ind w:firstLine="709"/>
+        <w:jc w:val="left"/>
       </w:pPr>
       <w:r>
         <w:t xml:space="preserve">A VITÓRIA COSMÉTICOS </w:t>
@@ -407,11 +412,15 @@
       </w:r>
       <w:r>
         <w:t>.</w:t>
+      </w:r>
+      <w:r>
+        <w:br/>
       </w:r>
     </w:p>
     <w:p>
       <w:pPr>
         <w:ind w:firstLine="709"/>
+        <w:jc w:val="left"/>
       </w:pPr>
       <w:r>
         <w:t>A empresa conta hoje com 12 colaboradores, está localizada no bairro de Itaquera, zona leste de São Paulo e tem um faturamento médio anual de dois milhões de reais.</w:t>
@@ -419,45 +428,49 @@
     </w:p>
     <w:p>
       <w:pPr>
+        <w:tabs>
+          <w:tab w:val="left" w:pos="2145"/>
+        </w:tabs>
         <w:ind w:firstLine="709"/>
-      </w:pPr>
-      <w:r>
-        <w:t>Este</w:t>
-      </w:r>
-      <w:r>
-        <w:t xml:space="preserve"> projeto abordará o desenvolvimento de um sistema de gerenciamento e control</w:t>
-      </w:r>
-      <w:r>
-        <w:t>e de cadastro, estoque, vendas,</w:t>
-      </w:r>
-      <w:r>
-        <w:t xml:space="preserve"> relatórios gerenciais</w:t>
-      </w:r>
-      <w:r>
-        <w:t xml:space="preserve"> e otimização de rota para entregas</w:t>
-      </w:r>
-      <w:r>
-        <w:t>.</w:t>
-      </w:r>
-      <w:r>
-        <w:t xml:space="preserve"> </w:t>
-      </w:r>
-      <w:r>
-        <w:t>O</w:t>
-      </w:r>
-      <w:r>
-        <w:t xml:space="preserve"> novo</w:t>
-      </w:r>
-      <w:r>
-        <w:t xml:space="preserve"> sistema deve ser local com possível expansão para web, desenvolvido e documentado com aprovação do patrocinador.</w:t>
-      </w:r>
-      <w:r>
-        <w:t xml:space="preserve"> </w:t>
+        <w:jc w:val="left"/>
+      </w:pPr>
+      <w:r>
+        <w:tab/>
       </w:r>
     </w:p>
     <w:p>
       <w:pPr>
         <w:ind w:firstLine="709"/>
+        <w:jc w:val="left"/>
+      </w:pPr>
+      <w:r>
+        <w:t>Este projeto abordará o desenvolvimento de um sistema que auxilie no desenvolvimento dos processos internos de controle e cadastro de vendas, catalogação e gerenciamento de estoque, gerenciamento das entregas, gest</w:t>
+      </w:r>
+      <w:r>
+        <w:t>ão de vendedores e fornecedores</w:t>
+      </w:r>
+      <w:r>
+        <w:t xml:space="preserve"> e que seja ace</w:t>
+      </w:r>
+      <w:bookmarkStart w:id="0" w:name="_GoBack"/>
+      <w:bookmarkEnd w:id="0"/>
+      <w:r>
+        <w:t>ssível a múltiplas plataformas</w:t>
+      </w:r>
+      <w:r>
+        <w:t>.</w:t>
+      </w:r>
+    </w:p>
+    <w:p>
+      <w:pPr>
+        <w:ind w:firstLine="709"/>
+        <w:jc w:val="left"/>
+      </w:pPr>
+    </w:p>
+    <w:p>
+      <w:pPr>
+        <w:ind w:firstLine="709"/>
+        <w:jc w:val="left"/>
       </w:pPr>
       <w:r>
         <w:t>Foi esclarecido com o cliente que o projeto, faz parte do trabalho de conclusão do curso de Pós-Graduação em Engenharia de Software</w:t>
@@ -550,8 +563,8 @@
               <w:pStyle w:val="SubtitulosCabealhoeRodap"/>
               <w:spacing w:before="40"/>
             </w:pPr>
-            <w:bookmarkStart w:id="0" w:name="_GoBack"/>
             <w:r>
+              <w:lastRenderedPageBreak/>
               <w:t>APROVADO POR</w:t>
             </w:r>
           </w:p>
@@ -725,12 +738,14 @@
           </w:p>
         </w:tc>
       </w:tr>
-      <w:bookmarkEnd w:id="0"/>
     </w:tbl>
     <w:p>
       <w:pPr>
         <w:pStyle w:val="Legenda-Notas"/>
         <w:jc w:val="left"/>
+        <w:rPr>
+          <w:lang w:val="pt-BR"/>
+        </w:rPr>
       </w:pPr>
     </w:p>
     <w:sectPr>
@@ -4152,7 +4167,7 @@
 </file>
 
 <file path=customXml/itemProps1.xml><?xml version="1.0" encoding="utf-8"?>
-<ds:datastoreItem xmlns:ds="http://schemas.openxmlformats.org/officeDocument/2006/customXml" ds:itemID="{5D0A817F-8336-4727-B2D6-57E415EB5EEC}">
+<ds:datastoreItem xmlns:ds="http://schemas.openxmlformats.org/officeDocument/2006/customXml" ds:itemID="{7B5BC0A0-2455-4D3A-9650-4AC869B4C07F}">
   <ds:schemaRefs>
     <ds:schemaRef ds:uri="http://schemas.openxmlformats.org/officeDocument/2006/bibliography"/>
   </ds:schemaRefs>

</xml_diff>

<commit_message>
Revisão da ordem dos paragráfos
</commit_message>
<xml_diff>
--- a/Geral/Impacta-es13-gen-DeclaraçãoEscopo.docx
+++ b/Geral/Impacta-es13-gen-DeclaraçãoEscopo.docx
@@ -339,38 +339,8 @@
     </w:p>
     <w:p>
       <w:pPr>
+        <w:spacing w:after="200"/>
         <w:ind w:firstLine="709"/>
-        <w:jc w:val="left"/>
-      </w:pPr>
-      <w:r>
-        <w:t xml:space="preserve">O diretor da </w:t>
-      </w:r>
-      <w:r>
-        <w:t>VITÓRIA COSMÉTICOS</w:t>
-      </w:r>
-      <w:r>
-        <w:t xml:space="preserve"> percebeu a necessidade de obter um novo sistema que atendesse sua microempresa</w:t>
-      </w:r>
-      <w:r>
-        <w:t xml:space="preserve"> já que o sistema atual é generalista, ou seja, atende a qualquer tipo negócio, com isso há uma quantidade considerável de funções que não são usadas e outras tantas que lhe faltam</w:t>
-      </w:r>
-      <w:r>
-        <w:t>. O principal objetivo do cliente é ter o maior número de revendedores (Ponto de Venda) ativos</w:t>
-      </w:r>
-      <w:r>
-        <w:t>, otimização do gerenciamento e redução de gastos</w:t>
-      </w:r>
-      <w:r>
-        <w:t>.</w:t>
-      </w:r>
-      <w:r>
-        <w:br/>
-      </w:r>
-    </w:p>
-    <w:p>
-      <w:pPr>
-        <w:ind w:firstLine="709"/>
-        <w:jc w:val="left"/>
       </w:pPr>
       <w:r>
         <w:t xml:space="preserve">A VITÓRIA COSMÉTICOS </w:t>
@@ -413,14 +383,11 @@
       <w:r>
         <w:t>.</w:t>
       </w:r>
-      <w:r>
-        <w:br/>
-      </w:r>
     </w:p>
     <w:p>
       <w:pPr>
+        <w:spacing w:after="200"/>
         <w:ind w:firstLine="709"/>
-        <w:jc w:val="left"/>
       </w:pPr>
       <w:r>
         <w:t>A empresa conta hoje com 12 colaboradores, está localizada no bairro de Itaquera, zona leste de São Paulo e tem um faturamento médio anual de dois milhões de reais.</w:t>
@@ -428,20 +395,25 @@
     </w:p>
     <w:p>
       <w:pPr>
-        <w:tabs>
-          <w:tab w:val="left" w:pos="2145"/>
-        </w:tabs>
+        <w:spacing w:after="200"/>
         <w:ind w:firstLine="709"/>
-        <w:jc w:val="left"/>
-      </w:pPr>
+      </w:pPr>
+      <w:r>
+        <w:t>O diretor da VITÓRIA COSMÉTICOS percebeu a necessidade de obter um novo sistema que atendesse sua microempresa já que o sistema atual é generalista, ou seja, atende a qualquer tipo negócio, com isso há uma quantidade considerável de funções que não são usadas e outras tantas que lhe faltam. O principal objetivo do cliente é ter</w:t>
+      </w:r>
+      <w:bookmarkStart w:id="0" w:name="_GoBack"/>
+      <w:bookmarkEnd w:id="0"/>
+      <w:r>
+        <w:t xml:space="preserve"> o maior número de revendedores (Ponto de Venda) ativos, otimização do gerenciamento e redução de gastos.</w:t>
+      </w:r>
       <w:r>
         <w:tab/>
       </w:r>
     </w:p>
     <w:p>
       <w:pPr>
+        <w:spacing w:after="200"/>
         <w:ind w:firstLine="709"/>
-        <w:jc w:val="left"/>
       </w:pPr>
       <w:r>
         <w:t>Este projeto abordará o desenvolvimento de um sistema que auxilie no desenvolvimento dos processos internos de controle e cadastro de vendas, catalogação e gerenciamento de estoque, gerenciamento das entregas, gest</w:t>
@@ -450,12 +422,7 @@
         <w:t>ão de vendedores e fornecedores</w:t>
       </w:r>
       <w:r>
-        <w:t xml:space="preserve"> e que seja ace</w:t>
-      </w:r>
-      <w:bookmarkStart w:id="0" w:name="_GoBack"/>
-      <w:bookmarkEnd w:id="0"/>
-      <w:r>
-        <w:t>ssível a múltiplas plataformas</w:t>
+        <w:t xml:space="preserve"> e que seja acessível a múltiplas plataformas</w:t>
       </w:r>
       <w:r>
         <w:t>.</w:t>
@@ -464,13 +431,6 @@
     <w:p>
       <w:pPr>
         <w:ind w:firstLine="709"/>
-        <w:jc w:val="left"/>
-      </w:pPr>
-    </w:p>
-    <w:p>
-      <w:pPr>
-        <w:ind w:firstLine="709"/>
-        <w:jc w:val="left"/>
       </w:pPr>
       <w:r>
         <w:t>Foi esclarecido com o cliente que o projeto, faz parte do trabalho de conclusão do curso de Pós-Graduação em Engenharia de Software</w:t>
@@ -503,8 +463,6 @@
         <w:t xml:space="preserve"> sem problemas.</w:t>
       </w:r>
     </w:p>
-    <w:p/>
-    <w:p/>
     <w:p/>
     <w:p/>
     <w:p/>
@@ -564,7 +522,6 @@
               <w:spacing w:before="40"/>
             </w:pPr>
             <w:r>
-              <w:lastRenderedPageBreak/>
               <w:t>APROVADO POR</w:t>
             </w:r>
           </w:p>
@@ -4167,7 +4124,7 @@
 </file>
 
 <file path=customXml/itemProps1.xml><?xml version="1.0" encoding="utf-8"?>
-<ds:datastoreItem xmlns:ds="http://schemas.openxmlformats.org/officeDocument/2006/customXml" ds:itemID="{7B5BC0A0-2455-4D3A-9650-4AC869B4C07F}">
+<ds:datastoreItem xmlns:ds="http://schemas.openxmlformats.org/officeDocument/2006/customXml" ds:itemID="{467E60EC-8438-4A28-82D9-384ECB6B6651}">
   <ds:schemaRefs>
     <ds:schemaRef ds:uri="http://schemas.openxmlformats.org/officeDocument/2006/bibliography"/>
   </ds:schemaRefs>

</xml_diff>

<commit_message>
Alteração na declaração do Escopo.
Acrescentei algumas virgulas e modifiquei a escrita em algumas partes.
</commit_message>
<xml_diff>
--- a/Geral/Impacta-es13-gen-DeclaraçãoEscopo.docx
+++ b/Geral/Impacta-es13-gen-DeclaraçãoEscopo.docx
@@ -1,6 +1,6 @@
 
 <file path=word/document.xml><?xml version="1.0" encoding="utf-8"?>
-<w:document xmlns:wpc="http://schemas.microsoft.com/office/word/2010/wordprocessingCanvas" xmlns:mc="http://schemas.openxmlformats.org/markup-compatibility/2006" xmlns:o="urn:schemas-microsoft-com:office:office" xmlns:r="http://schemas.openxmlformats.org/officeDocument/2006/relationships" xmlns:m="http://schemas.openxmlformats.org/officeDocument/2006/math" xmlns:v="urn:schemas-microsoft-com:vml" xmlns:wp14="http://schemas.microsoft.com/office/word/2010/wordprocessingDrawing" xmlns:wp="http://schemas.openxmlformats.org/drawingml/2006/wordprocessingDrawing" xmlns:w10="urn:schemas-microsoft-com:office:word" xmlns:w="http://schemas.openxmlformats.org/wordprocessingml/2006/main" xmlns:w14="http://schemas.microsoft.com/office/word/2010/wordml" xmlns:w15="http://schemas.microsoft.com/office/word/2012/wordml" xmlns:wpg="http://schemas.microsoft.com/office/word/2010/wordprocessingGroup" xmlns:wpi="http://schemas.microsoft.com/office/word/2010/wordprocessingInk" xmlns:wne="http://schemas.microsoft.com/office/word/2006/wordml" xmlns:wps="http://schemas.microsoft.com/office/word/2010/wordprocessingShape" mc:Ignorable="w14 w15 wp14">
+<w:document xmlns:wpc="http://schemas.microsoft.com/office/word/2010/wordprocessingCanvas" xmlns:cx="http://schemas.microsoft.com/office/drawing/2014/chartex" xmlns:cx1="http://schemas.microsoft.com/office/drawing/2015/9/8/chartex" xmlns:cx2="http://schemas.microsoft.com/office/drawing/2015/10/21/chartex" xmlns:mc="http://schemas.openxmlformats.org/markup-compatibility/2006" xmlns:o="urn:schemas-microsoft-com:office:office" xmlns:r="http://schemas.openxmlformats.org/officeDocument/2006/relationships" xmlns:m="http://schemas.openxmlformats.org/officeDocument/2006/math" xmlns:v="urn:schemas-microsoft-com:vml" xmlns:wp14="http://schemas.microsoft.com/office/word/2010/wordprocessingDrawing" xmlns:wp="http://schemas.openxmlformats.org/drawingml/2006/wordprocessingDrawing" xmlns:w10="urn:schemas-microsoft-com:office:word" xmlns:w="http://schemas.openxmlformats.org/wordprocessingml/2006/main" xmlns:w14="http://schemas.microsoft.com/office/word/2010/wordml" xmlns:w15="http://schemas.microsoft.com/office/word/2012/wordml" xmlns:w16se="http://schemas.microsoft.com/office/word/2015/wordml/symex" xmlns:wpg="http://schemas.microsoft.com/office/word/2010/wordprocessingGroup" xmlns:wpi="http://schemas.microsoft.com/office/word/2010/wordprocessingInk" xmlns:wne="http://schemas.microsoft.com/office/word/2006/wordml" xmlns:wps="http://schemas.microsoft.com/office/word/2010/wordprocessingShape" mc:Ignorable="w14 w15 w16se wp14">
   <w:body>
     <w:tbl>
       <w:tblPr>
@@ -82,48 +82,6 @@
             </w:pPr>
             <w:r>
               <w:t>Declaração do escopo</w:t>
-            </w:r>
-            <w:r>
-              <w:t xml:space="preserve"> </w:t>
-            </w:r>
-            <w:r>
-              <w:rPr>
-                <w:b w:val="0"/>
-                <w:i/>
-              </w:rPr>
-              <w:t>(</w:t>
-            </w:r>
-            <w:proofErr w:type="spellStart"/>
-            <w:r>
-              <w:rPr>
-                <w:b w:val="0"/>
-                <w:i/>
-              </w:rPr>
-              <w:t>Scope</w:t>
-            </w:r>
-            <w:proofErr w:type="spellEnd"/>
-            <w:r>
-              <w:rPr>
-                <w:b w:val="0"/>
-                <w:i/>
-              </w:rPr>
-              <w:t xml:space="preserve"> </w:t>
-            </w:r>
-            <w:proofErr w:type="spellStart"/>
-            <w:r>
-              <w:rPr>
-                <w:b w:val="0"/>
-                <w:i/>
-              </w:rPr>
-              <w:t>Statement</w:t>
-            </w:r>
-            <w:proofErr w:type="spellEnd"/>
-            <w:r>
-              <w:rPr>
-                <w:b w:val="0"/>
-                <w:i/>
-              </w:rPr>
-              <w:t>)</w:t>
             </w:r>
           </w:p>
         </w:tc>
@@ -317,6 +275,79 @@
           </w:p>
         </w:tc>
       </w:tr>
+      <w:tr>
+        <w:tc>
+          <w:tcPr>
+            <w:tcW w:w="2098" w:type="pct"/>
+            <w:tcBorders>
+              <w:top w:val="nil"/>
+              <w:left w:val="nil"/>
+              <w:bottom w:val="nil"/>
+              <w:right w:val="nil"/>
+            </w:tcBorders>
+          </w:tcPr>
+          <w:p>
+            <w:pPr>
+              <w:pStyle w:val="ItensCabealhoeRodap"/>
+              <w:spacing w:before="0"/>
+            </w:pPr>
+            <w:r>
+              <w:t>Eduardo Ferreira</w:t>
+            </w:r>
+          </w:p>
+        </w:tc>
+        <w:tc>
+          <w:tcPr>
+            <w:tcW w:w="2003" w:type="pct"/>
+            <w:tcBorders>
+              <w:top w:val="nil"/>
+              <w:left w:val="nil"/>
+              <w:bottom w:val="nil"/>
+              <w:right w:val="nil"/>
+            </w:tcBorders>
+          </w:tcPr>
+          <w:p>
+            <w:pPr>
+              <w:pStyle w:val="ItensCabealhoeRodap"/>
+              <w:spacing w:before="0"/>
+            </w:pPr>
+          </w:p>
+        </w:tc>
+        <w:tc>
+          <w:tcPr>
+            <w:tcW w:w="356" w:type="pct"/>
+            <w:tcBorders>
+              <w:top w:val="nil"/>
+              <w:left w:val="nil"/>
+              <w:bottom w:val="nil"/>
+              <w:right w:val="nil"/>
+            </w:tcBorders>
+          </w:tcPr>
+          <w:p>
+            <w:pPr>
+              <w:pStyle w:val="ItensCabealhoeRodap"/>
+              <w:spacing w:before="0"/>
+            </w:pPr>
+          </w:p>
+        </w:tc>
+        <w:tc>
+          <w:tcPr>
+            <w:tcW w:w="543" w:type="pct"/>
+            <w:tcBorders>
+              <w:top w:val="nil"/>
+              <w:left w:val="nil"/>
+              <w:bottom w:val="nil"/>
+              <w:right w:val="nil"/>
+            </w:tcBorders>
+          </w:tcPr>
+          <w:p>
+            <w:pPr>
+              <w:pStyle w:val="ItensCabealhoeRodap"/>
+              <w:spacing w:before="0"/>
+            </w:pPr>
+          </w:p>
+        </w:tc>
+      </w:tr>
     </w:tbl>
     <w:p>
       <w:pPr>
@@ -339,172 +370,157 @@
     </w:p>
     <w:p>
       <w:pPr>
+        <w:spacing w:after="200"/>
         <w:ind w:firstLine="709"/>
-        <w:jc w:val="left"/>
-      </w:pPr>
-      <w:r>
-        <w:t xml:space="preserve">O diretor da </w:t>
-      </w:r>
-      <w:r>
-        <w:t>VITÓRIA COSMÉTICOS</w:t>
-      </w:r>
-      <w:r>
-        <w:t xml:space="preserve"> percebeu a necessidade de obter um novo sistema que atendesse sua microempresa</w:t>
-      </w:r>
-      <w:r>
-        <w:t xml:space="preserve"> já que o sistema atual é generalista, ou seja, atende a qualquer tipo negócio, com isso há uma quantidade considerável de funções que não são usadas e outras tantas que lhe faltam</w:t>
-      </w:r>
-      <w:r>
-        <w:t>. O principal objetivo do cliente é ter o maior número de revendedores (Ponto de Venda) ativos</w:t>
-      </w:r>
-      <w:r>
-        <w:t>, otimização do gerenciamento e redução de gastos</w:t>
+      </w:pPr>
+      <w:r>
+        <w:t xml:space="preserve">A VITÓRIA COSMÉTICOS </w:t>
+      </w:r>
+      <w:r>
+        <w:t xml:space="preserve">atua </w:t>
+      </w:r>
+      <w:r>
+        <w:t>há</w:t>
+      </w:r>
+      <w:r>
+        <w:t xml:space="preserve"> mais de 20 anos no ramo de distribuição de </w:t>
+      </w:r>
+      <w:r>
+        <w:t>cosméticos</w:t>
+      </w:r>
+      <w:r>
+        <w:t xml:space="preserve"> para revenda</w:t>
+      </w:r>
+      <w:r>
+        <w:t xml:space="preserve">, esse trabalho consiste em vendas </w:t>
+      </w:r>
+      <w:r>
+        <w:t xml:space="preserve">como Avon, Mary </w:t>
+      </w:r>
+      <w:proofErr w:type="spellStart"/>
+      <w:r>
+        <w:t>Kay</w:t>
+      </w:r>
+      <w:proofErr w:type="spellEnd"/>
+      <w:r>
+        <w:t>, Natura, ou seja,</w:t>
+      </w:r>
+      <w:r>
+        <w:t xml:space="preserve"> </w:t>
+      </w:r>
+      <w:r>
+        <w:t xml:space="preserve">realizadas por revendedores cadastrados </w:t>
+      </w:r>
+      <w:r>
+        <w:t>a</w:t>
+      </w:r>
+      <w:r>
+        <w:t>os quais, através de catálogos (revistas), vendem de “porta em porta”</w:t>
       </w:r>
       <w:r>
         <w:t>.</w:t>
-      </w:r>
-      <w:r>
-        <w:br/>
       </w:r>
     </w:p>
     <w:p>
       <w:pPr>
+        <w:spacing w:after="200"/>
         <w:ind w:firstLine="709"/>
-        <w:jc w:val="left"/>
-      </w:pPr>
-      <w:r>
-        <w:t xml:space="preserve">A VITÓRIA COSMÉTICOS </w:t>
-      </w:r>
-      <w:r>
-        <w:t xml:space="preserve">atua </w:t>
-      </w:r>
-      <w:r>
-        <w:t>há</w:t>
-      </w:r>
-      <w:r>
-        <w:t xml:space="preserve"> mais de 20 anos no ramo de distribuição de </w:t>
-      </w:r>
-      <w:r>
-        <w:t>cosméticos</w:t>
-      </w:r>
-      <w:r>
-        <w:t xml:space="preserve"> para revenda</w:t>
-      </w:r>
-      <w:r>
-        <w:t xml:space="preserve">, esse trabalho consiste em vendas </w:t>
-      </w:r>
-      <w:r>
-        <w:t xml:space="preserve">como Avon, Mary </w:t>
-      </w:r>
-      <w:proofErr w:type="spellStart"/>
-      <w:r>
-        <w:t>Kay</w:t>
-      </w:r>
-      <w:proofErr w:type="spellEnd"/>
-      <w:r>
-        <w:t>, Natura, ou seja,</w:t>
-      </w:r>
-      <w:r>
-        <w:t xml:space="preserve"> </w:t>
-      </w:r>
-      <w:r>
-        <w:t>realizadas por revendedores cadastrados os quais, através de catálogos (revistas), vendem de “porta em porta”</w:t>
-      </w:r>
-      <w:r>
-        <w:t>.</w:t>
-      </w:r>
-      <w:r>
-        <w:br/>
+      </w:pPr>
+      <w:r>
+        <w:t>A empresa conta hoje com 12 colaboradores, está localizada no bairro de Itaquera, zona leste de São Paulo e tem um faturamento médio anual de dois milhões de reais.</w:t>
       </w:r>
     </w:p>
     <w:p>
       <w:pPr>
+        <w:spacing w:after="200"/>
         <w:ind w:firstLine="709"/>
-        <w:jc w:val="left"/>
-      </w:pPr>
-      <w:r>
-        <w:t>A empresa conta hoje com 12 colaboradores, está localizada no bairro de Itaquera, zona leste de São Paulo e tem um faturamento médio anual de dois milhões de reais.</w:t>
+      </w:pPr>
+      <w:r>
+        <w:t>O diretor da VITÓRIA COSMÉTICOS percebeu a necessidade de obter um novo sistema que atendesse sua microempresa</w:t>
+      </w:r>
+      <w:r>
+        <w:t>,</w:t>
+      </w:r>
+      <w:r>
+        <w:t xml:space="preserve"> já que o sistema atual é generalista, ou seja, atende a qualquer tipo negócio, com isso há uma quantidade considerável de funções que não são usadas e outras tantas que lhe faltam. O principal objetivo do cliente é ter o maior número de revendedores (</w:t>
+      </w:r>
+      <w:r>
+        <w:t>p</w:t>
+      </w:r>
+      <w:r>
+        <w:t xml:space="preserve">onto de </w:t>
+      </w:r>
+      <w:r>
+        <w:t>v</w:t>
+      </w:r>
+      <w:r>
+        <w:t xml:space="preserve">enda) ativos, otimização do gerenciamento e redução de </w:t>
+      </w:r>
+      <w:r>
+        <w:t>custo</w:t>
+      </w:r>
+      <w:r>
+        <w:t>s.</w:t>
+      </w:r>
+      <w:r>
+        <w:tab/>
       </w:r>
     </w:p>
     <w:p>
       <w:pPr>
-        <w:tabs>
-          <w:tab w:val="left" w:pos="2145"/>
-        </w:tabs>
+        <w:spacing w:after="200"/>
         <w:ind w:firstLine="709"/>
-        <w:jc w:val="left"/>
-      </w:pPr>
-      <w:r>
-        <w:tab/>
+      </w:pPr>
+      <w:r>
+        <w:t>Este projeto abordará o desenvolvimento de um sistema que auxilie no desenvolvimento dos processos internos de controle e cadastro de vendas, catalogação e gerenciamento de estoque, gerenciamento das entregas, gest</w:t>
+      </w:r>
+      <w:r>
+        <w:t>ão de vendedores e fornecedores</w:t>
+      </w:r>
+      <w:r>
+        <w:t xml:space="preserve"> e que seja acessível a múltiplas plataformas</w:t>
+      </w:r>
+      <w:r>
+        <w:t>.</w:t>
       </w:r>
     </w:p>
     <w:p>
       <w:pPr>
         <w:ind w:firstLine="709"/>
-        <w:jc w:val="left"/>
-      </w:pPr>
-      <w:r>
-        <w:t>Este projeto abordará o desenvolvimento de um sistema que auxilie no desenvolvimento dos processos internos de controle e cadastro de vendas, catalogação e gerenciamento de estoque, gerenciamento das entregas, gest</w:t>
-      </w:r>
-      <w:r>
-        <w:t>ão de vendedores e fornecedores</w:t>
-      </w:r>
-      <w:r>
-        <w:t xml:space="preserve"> e que seja ace</w:t>
+      </w:pPr>
+      <w:r>
+        <w:t>Foi esclarecido com o cliente que o projeto, faz parte do trabalho de conclusão do curso de Pós-Graduação em Engenharia de Software</w:t>
+      </w:r>
+      <w:r>
+        <w:t xml:space="preserve"> da instituição Faculdade Impacta,</w:t>
+      </w:r>
+      <w:r>
+        <w:t xml:space="preserve"> para o desenvolvimento </w:t>
+      </w:r>
+      <w:r>
+        <w:t xml:space="preserve">pessoal e </w:t>
+      </w:r>
+      <w:r>
+        <w:t>profissional, sem gerar gastos de ambas as partes.</w:t>
+      </w:r>
+      <w:r>
+        <w:t xml:space="preserve"> </w:t>
+      </w:r>
+      <w:r>
+        <w:t xml:space="preserve">Este trabalho consiste em gerar toda a documentação necessária para que </w:t>
+      </w:r>
+      <w:r>
+        <w:t>uma equipe de desenvolvedores consiga</w:t>
+      </w:r>
+      <w:r>
+        <w:t xml:space="preserve"> entregar um software para o cliente</w:t>
+      </w:r>
+      <w:r>
+        <w:t>.</w:t>
       </w:r>
       <w:bookmarkStart w:id="0" w:name="_GoBack"/>
       <w:bookmarkEnd w:id="0"/>
-      <w:r>
-        <w:t>ssível a múltiplas plataformas</w:t>
-      </w:r>
-      <w:r>
-        <w:t>.</w:t>
-      </w:r>
     </w:p>
-    <w:p>
-      <w:pPr>
-        <w:ind w:firstLine="709"/>
-        <w:jc w:val="left"/>
-      </w:pPr>
-    </w:p>
-    <w:p>
-      <w:pPr>
-        <w:ind w:firstLine="709"/>
-        <w:jc w:val="left"/>
-      </w:pPr>
-      <w:r>
-        <w:t>Foi esclarecido com o cliente que o projeto, faz parte do trabalho de conclusão do curso de Pós-Graduação em Engenharia de Software</w:t>
-      </w:r>
-      <w:r>
-        <w:t xml:space="preserve"> da instituição Faculdade Impacta,</w:t>
-      </w:r>
-      <w:r>
-        <w:t xml:space="preserve"> para o desenvolvimento </w:t>
-      </w:r>
-      <w:r>
-        <w:t xml:space="preserve">pessoal e </w:t>
-      </w:r>
-      <w:r>
-        <w:t>profissional, sem gerar gastos de ambas as partes.</w:t>
-      </w:r>
-      <w:r>
-        <w:t xml:space="preserve"> </w:t>
-      </w:r>
-      <w:r>
-        <w:t xml:space="preserve">Este trabalho consiste em gerar toda a documentação necessária para que </w:t>
-      </w:r>
-      <w:r>
-        <w:t>uma equipe de desenvolvedores consiga</w:t>
-      </w:r>
-      <w:r>
-        <w:t xml:space="preserve"> entregar um software para o cliente</w:t>
-      </w:r>
-      <w:r>
-        <w:t xml:space="preserve"> sem problemas.</w:t>
-      </w:r>
-    </w:p>
-    <w:p/>
-    <w:p/>
     <w:p/>
     <w:p/>
     <w:p/>
@@ -564,7 +580,6 @@
               <w:spacing w:before="40"/>
             </w:pPr>
             <w:r>
-              <w:lastRenderedPageBreak/>
               <w:t>APROVADO POR</w:t>
             </w:r>
           </w:p>
@@ -767,7 +782,7 @@
 </file>
 
 <file path=word/endnotes.xml><?xml version="1.0" encoding="utf-8"?>
-<w:endnotes xmlns:wpc="http://schemas.microsoft.com/office/word/2010/wordprocessingCanvas" xmlns:mc="http://schemas.openxmlformats.org/markup-compatibility/2006" xmlns:o="urn:schemas-microsoft-com:office:office" xmlns:r="http://schemas.openxmlformats.org/officeDocument/2006/relationships" xmlns:m="http://schemas.openxmlformats.org/officeDocument/2006/math" xmlns:v="urn:schemas-microsoft-com:vml" xmlns:wp14="http://schemas.microsoft.com/office/word/2010/wordprocessingDrawing" xmlns:wp="http://schemas.openxmlformats.org/drawingml/2006/wordprocessingDrawing" xmlns:w10="urn:schemas-microsoft-com:office:word" xmlns:w="http://schemas.openxmlformats.org/wordprocessingml/2006/main" xmlns:w14="http://schemas.microsoft.com/office/word/2010/wordml" xmlns:w15="http://schemas.microsoft.com/office/word/2012/wordml" xmlns:wpg="http://schemas.microsoft.com/office/word/2010/wordprocessingGroup" xmlns:wpi="http://schemas.microsoft.com/office/word/2010/wordprocessingInk" xmlns:wne="http://schemas.microsoft.com/office/word/2006/wordml" xmlns:wps="http://schemas.microsoft.com/office/word/2010/wordprocessingShape" mc:Ignorable="w14 w15 wp14">
+<w:endnotes xmlns:wpc="http://schemas.microsoft.com/office/word/2010/wordprocessingCanvas" xmlns:cx="http://schemas.microsoft.com/office/drawing/2014/chartex" xmlns:cx1="http://schemas.microsoft.com/office/drawing/2015/9/8/chartex" xmlns:cx2="http://schemas.microsoft.com/office/drawing/2015/10/21/chartex" xmlns:mc="http://schemas.openxmlformats.org/markup-compatibility/2006" xmlns:o="urn:schemas-microsoft-com:office:office" xmlns:r="http://schemas.openxmlformats.org/officeDocument/2006/relationships" xmlns:m="http://schemas.openxmlformats.org/officeDocument/2006/math" xmlns:v="urn:schemas-microsoft-com:vml" xmlns:wp14="http://schemas.microsoft.com/office/word/2010/wordprocessingDrawing" xmlns:wp="http://schemas.openxmlformats.org/drawingml/2006/wordprocessingDrawing" xmlns:w10="urn:schemas-microsoft-com:office:word" xmlns:w="http://schemas.openxmlformats.org/wordprocessingml/2006/main" xmlns:w14="http://schemas.microsoft.com/office/word/2010/wordml" xmlns:w15="http://schemas.microsoft.com/office/word/2012/wordml" xmlns:w16se="http://schemas.microsoft.com/office/word/2015/wordml/symex" xmlns:wpg="http://schemas.microsoft.com/office/word/2010/wordprocessingGroup" xmlns:wpi="http://schemas.microsoft.com/office/word/2010/wordprocessingInk" xmlns:wne="http://schemas.microsoft.com/office/word/2006/wordml" xmlns:wps="http://schemas.microsoft.com/office/word/2010/wordprocessingShape" mc:Ignorable="w14 w15 w16se wp14">
   <w:endnote w:type="separator" w:id="-1">
     <w:p>
       <w:r>
@@ -790,7 +805,7 @@
 </file>
 
 <file path=word/footer1.xml><?xml version="1.0" encoding="utf-8"?>
-<w:ftr xmlns:wpc="http://schemas.microsoft.com/office/word/2010/wordprocessingCanvas" xmlns:mc="http://schemas.openxmlformats.org/markup-compatibility/2006" xmlns:o="urn:schemas-microsoft-com:office:office" xmlns:r="http://schemas.openxmlformats.org/officeDocument/2006/relationships" xmlns:m="http://schemas.openxmlformats.org/officeDocument/2006/math" xmlns:v="urn:schemas-microsoft-com:vml" xmlns:wp14="http://schemas.microsoft.com/office/word/2010/wordprocessingDrawing" xmlns:wp="http://schemas.openxmlformats.org/drawingml/2006/wordprocessingDrawing" xmlns:w10="urn:schemas-microsoft-com:office:word" xmlns:w="http://schemas.openxmlformats.org/wordprocessingml/2006/main" xmlns:w14="http://schemas.microsoft.com/office/word/2010/wordml" xmlns:w15="http://schemas.microsoft.com/office/word/2012/wordml" xmlns:wpg="http://schemas.microsoft.com/office/word/2010/wordprocessingGroup" xmlns:wpi="http://schemas.microsoft.com/office/word/2010/wordprocessingInk" xmlns:wne="http://schemas.microsoft.com/office/word/2006/wordml" xmlns:wps="http://schemas.microsoft.com/office/word/2010/wordprocessingShape" mc:Ignorable="w14 w15 wp14">
+<w:ftr xmlns:wpc="http://schemas.microsoft.com/office/word/2010/wordprocessingCanvas" xmlns:cx="http://schemas.microsoft.com/office/drawing/2014/chartex" xmlns:cx1="http://schemas.microsoft.com/office/drawing/2015/9/8/chartex" xmlns:cx2="http://schemas.microsoft.com/office/drawing/2015/10/21/chartex" xmlns:mc="http://schemas.openxmlformats.org/markup-compatibility/2006" xmlns:o="urn:schemas-microsoft-com:office:office" xmlns:r="http://schemas.openxmlformats.org/officeDocument/2006/relationships" xmlns:m="http://schemas.openxmlformats.org/officeDocument/2006/math" xmlns:v="urn:schemas-microsoft-com:vml" xmlns:wp14="http://schemas.microsoft.com/office/word/2010/wordprocessingDrawing" xmlns:wp="http://schemas.openxmlformats.org/drawingml/2006/wordprocessingDrawing" xmlns:w10="urn:schemas-microsoft-com:office:word" xmlns:w="http://schemas.openxmlformats.org/wordprocessingml/2006/main" xmlns:w14="http://schemas.microsoft.com/office/word/2010/wordml" xmlns:w15="http://schemas.microsoft.com/office/word/2012/wordml" xmlns:w16se="http://schemas.microsoft.com/office/word/2015/wordml/symex" xmlns:wpg="http://schemas.microsoft.com/office/word/2010/wordprocessingGroup" xmlns:wpi="http://schemas.microsoft.com/office/word/2010/wordprocessingInk" xmlns:wne="http://schemas.microsoft.com/office/word/2006/wordml" xmlns:wps="http://schemas.microsoft.com/office/word/2010/wordprocessingShape" mc:Ignorable="w14 w15 w16se wp14">
   <w:tbl>
     <w:tblPr>
       <w:tblW w:w="5000" w:type="pct"/>
@@ -917,7 +932,7 @@
 </file>
 
 <file path=word/footer2.xml><?xml version="1.0" encoding="utf-8"?>
-<w:ftr xmlns:wpc="http://schemas.microsoft.com/office/word/2010/wordprocessingCanvas" xmlns:mc="http://schemas.openxmlformats.org/markup-compatibility/2006" xmlns:o="urn:schemas-microsoft-com:office:office" xmlns:r="http://schemas.openxmlformats.org/officeDocument/2006/relationships" xmlns:m="http://schemas.openxmlformats.org/officeDocument/2006/math" xmlns:v="urn:schemas-microsoft-com:vml" xmlns:wp14="http://schemas.microsoft.com/office/word/2010/wordprocessingDrawing" xmlns:wp="http://schemas.openxmlformats.org/drawingml/2006/wordprocessingDrawing" xmlns:w10="urn:schemas-microsoft-com:office:word" xmlns:w="http://schemas.openxmlformats.org/wordprocessingml/2006/main" xmlns:w14="http://schemas.microsoft.com/office/word/2010/wordml" xmlns:w15="http://schemas.microsoft.com/office/word/2012/wordml" xmlns:wpg="http://schemas.microsoft.com/office/word/2010/wordprocessingGroup" xmlns:wpi="http://schemas.microsoft.com/office/word/2010/wordprocessingInk" xmlns:wne="http://schemas.microsoft.com/office/word/2006/wordml" xmlns:wps="http://schemas.microsoft.com/office/word/2010/wordprocessingShape" mc:Ignorable="w14 w15 wp14">
+<w:ftr xmlns:wpc="http://schemas.microsoft.com/office/word/2010/wordprocessingCanvas" xmlns:cx="http://schemas.microsoft.com/office/drawing/2014/chartex" xmlns:cx1="http://schemas.microsoft.com/office/drawing/2015/9/8/chartex" xmlns:cx2="http://schemas.microsoft.com/office/drawing/2015/10/21/chartex" xmlns:mc="http://schemas.openxmlformats.org/markup-compatibility/2006" xmlns:o="urn:schemas-microsoft-com:office:office" xmlns:r="http://schemas.openxmlformats.org/officeDocument/2006/relationships" xmlns:m="http://schemas.openxmlformats.org/officeDocument/2006/math" xmlns:v="urn:schemas-microsoft-com:vml" xmlns:wp14="http://schemas.microsoft.com/office/word/2010/wordprocessingDrawing" xmlns:wp="http://schemas.openxmlformats.org/drawingml/2006/wordprocessingDrawing" xmlns:w10="urn:schemas-microsoft-com:office:word" xmlns:w="http://schemas.openxmlformats.org/wordprocessingml/2006/main" xmlns:w14="http://schemas.microsoft.com/office/word/2010/wordml" xmlns:w15="http://schemas.microsoft.com/office/word/2012/wordml" xmlns:w16se="http://schemas.microsoft.com/office/word/2015/wordml/symex" xmlns:wpg="http://schemas.microsoft.com/office/word/2010/wordprocessingGroup" xmlns:wpi="http://schemas.microsoft.com/office/word/2010/wordprocessingInk" xmlns:wne="http://schemas.microsoft.com/office/word/2006/wordml" xmlns:wps="http://schemas.microsoft.com/office/word/2010/wordprocessingShape" mc:Ignorable="w14 w15 w16se wp14">
   <w:tbl>
     <w:tblPr>
       <w:tblW w:w="5000" w:type="pct"/>
@@ -1092,7 +1107,7 @@
 </file>
 
 <file path=word/footnotes.xml><?xml version="1.0" encoding="utf-8"?>
-<w:footnotes xmlns:wpc="http://schemas.microsoft.com/office/word/2010/wordprocessingCanvas" xmlns:mc="http://schemas.openxmlformats.org/markup-compatibility/2006" xmlns:o="urn:schemas-microsoft-com:office:office" xmlns:r="http://schemas.openxmlformats.org/officeDocument/2006/relationships" xmlns:m="http://schemas.openxmlformats.org/officeDocument/2006/math" xmlns:v="urn:schemas-microsoft-com:vml" xmlns:wp14="http://schemas.microsoft.com/office/word/2010/wordprocessingDrawing" xmlns:wp="http://schemas.openxmlformats.org/drawingml/2006/wordprocessingDrawing" xmlns:w10="urn:schemas-microsoft-com:office:word" xmlns:w="http://schemas.openxmlformats.org/wordprocessingml/2006/main" xmlns:w14="http://schemas.microsoft.com/office/word/2010/wordml" xmlns:w15="http://schemas.microsoft.com/office/word/2012/wordml" xmlns:wpg="http://schemas.microsoft.com/office/word/2010/wordprocessingGroup" xmlns:wpi="http://schemas.microsoft.com/office/word/2010/wordprocessingInk" xmlns:wne="http://schemas.microsoft.com/office/word/2006/wordml" xmlns:wps="http://schemas.microsoft.com/office/word/2010/wordprocessingShape" mc:Ignorable="w14 w15 wp14">
+<w:footnotes xmlns:wpc="http://schemas.microsoft.com/office/word/2010/wordprocessingCanvas" xmlns:cx="http://schemas.microsoft.com/office/drawing/2014/chartex" xmlns:cx1="http://schemas.microsoft.com/office/drawing/2015/9/8/chartex" xmlns:cx2="http://schemas.microsoft.com/office/drawing/2015/10/21/chartex" xmlns:mc="http://schemas.openxmlformats.org/markup-compatibility/2006" xmlns:o="urn:schemas-microsoft-com:office:office" xmlns:r="http://schemas.openxmlformats.org/officeDocument/2006/relationships" xmlns:m="http://schemas.openxmlformats.org/officeDocument/2006/math" xmlns:v="urn:schemas-microsoft-com:vml" xmlns:wp14="http://schemas.microsoft.com/office/word/2010/wordprocessingDrawing" xmlns:wp="http://schemas.openxmlformats.org/drawingml/2006/wordprocessingDrawing" xmlns:w10="urn:schemas-microsoft-com:office:word" xmlns:w="http://schemas.openxmlformats.org/wordprocessingml/2006/main" xmlns:w14="http://schemas.microsoft.com/office/word/2010/wordml" xmlns:w15="http://schemas.microsoft.com/office/word/2012/wordml" xmlns:w16se="http://schemas.microsoft.com/office/word/2015/wordml/symex" xmlns:wpg="http://schemas.microsoft.com/office/word/2010/wordprocessingGroup" xmlns:wpi="http://schemas.microsoft.com/office/word/2010/wordprocessingInk" xmlns:wne="http://schemas.microsoft.com/office/word/2006/wordml" xmlns:wps="http://schemas.microsoft.com/office/word/2010/wordprocessingShape" mc:Ignorable="w14 w15 w16se wp14">
   <w:footnote w:type="separator" w:id="-1">
     <w:p>
       <w:r>
@@ -1115,7 +1130,7 @@
 </file>
 
 <file path=word/header1.xml><?xml version="1.0" encoding="utf-8"?>
-<w:hdr xmlns:wpc="http://schemas.microsoft.com/office/word/2010/wordprocessingCanvas" xmlns:mc="http://schemas.openxmlformats.org/markup-compatibility/2006" xmlns:o="urn:schemas-microsoft-com:office:office" xmlns:r="http://schemas.openxmlformats.org/officeDocument/2006/relationships" xmlns:m="http://schemas.openxmlformats.org/officeDocument/2006/math" xmlns:v="urn:schemas-microsoft-com:vml" xmlns:wp14="http://schemas.microsoft.com/office/word/2010/wordprocessingDrawing" xmlns:wp="http://schemas.openxmlformats.org/drawingml/2006/wordprocessingDrawing" xmlns:w10="urn:schemas-microsoft-com:office:word" xmlns:w="http://schemas.openxmlformats.org/wordprocessingml/2006/main" xmlns:w14="http://schemas.microsoft.com/office/word/2010/wordml" xmlns:w15="http://schemas.microsoft.com/office/word/2012/wordml" xmlns:wpg="http://schemas.microsoft.com/office/word/2010/wordprocessingGroup" xmlns:wpi="http://schemas.microsoft.com/office/word/2010/wordprocessingInk" xmlns:wne="http://schemas.microsoft.com/office/word/2006/wordml" xmlns:wps="http://schemas.microsoft.com/office/word/2010/wordprocessingShape" mc:Ignorable="w14 w15 wp14">
+<w:hdr xmlns:wpc="http://schemas.microsoft.com/office/word/2010/wordprocessingCanvas" xmlns:cx="http://schemas.microsoft.com/office/drawing/2014/chartex" xmlns:cx1="http://schemas.microsoft.com/office/drawing/2015/9/8/chartex" xmlns:cx2="http://schemas.microsoft.com/office/drawing/2015/10/21/chartex" xmlns:mc="http://schemas.openxmlformats.org/markup-compatibility/2006" xmlns:o="urn:schemas-microsoft-com:office:office" xmlns:r="http://schemas.openxmlformats.org/officeDocument/2006/relationships" xmlns:m="http://schemas.openxmlformats.org/officeDocument/2006/math" xmlns:v="urn:schemas-microsoft-com:vml" xmlns:wp14="http://schemas.microsoft.com/office/word/2010/wordprocessingDrawing" xmlns:wp="http://schemas.openxmlformats.org/drawingml/2006/wordprocessingDrawing" xmlns:w10="urn:schemas-microsoft-com:office:word" xmlns:w="http://schemas.openxmlformats.org/wordprocessingml/2006/main" xmlns:w14="http://schemas.microsoft.com/office/word/2010/wordml" xmlns:w15="http://schemas.microsoft.com/office/word/2012/wordml" xmlns:w16se="http://schemas.microsoft.com/office/word/2015/wordml/symex" xmlns:wpg="http://schemas.microsoft.com/office/word/2010/wordprocessingGroup" xmlns:wpi="http://schemas.microsoft.com/office/word/2010/wordprocessingInk" xmlns:wne="http://schemas.microsoft.com/office/word/2006/wordml" xmlns:wps="http://schemas.microsoft.com/office/word/2010/wordprocessingShape" mc:Ignorable="w14 w15 w16se wp14">
   <w:tbl>
     <w:tblPr>
       <w:tblW w:w="5000" w:type="pct"/>
@@ -1266,7 +1281,7 @@
 </file>
 
 <file path=word/header2.xml><?xml version="1.0" encoding="utf-8"?>
-<w:hdr xmlns:wpc="http://schemas.microsoft.com/office/word/2010/wordprocessingCanvas" xmlns:mc="http://schemas.openxmlformats.org/markup-compatibility/2006" xmlns:o="urn:schemas-microsoft-com:office:office" xmlns:r="http://schemas.openxmlformats.org/officeDocument/2006/relationships" xmlns:m="http://schemas.openxmlformats.org/officeDocument/2006/math" xmlns:v="urn:schemas-microsoft-com:vml" xmlns:wp14="http://schemas.microsoft.com/office/word/2010/wordprocessingDrawing" xmlns:wp="http://schemas.openxmlformats.org/drawingml/2006/wordprocessingDrawing" xmlns:w10="urn:schemas-microsoft-com:office:word" xmlns:w="http://schemas.openxmlformats.org/wordprocessingml/2006/main" xmlns:w14="http://schemas.microsoft.com/office/word/2010/wordml" xmlns:w15="http://schemas.microsoft.com/office/word/2012/wordml" xmlns:wpg="http://schemas.microsoft.com/office/word/2010/wordprocessingGroup" xmlns:wpi="http://schemas.microsoft.com/office/word/2010/wordprocessingInk" xmlns:wne="http://schemas.microsoft.com/office/word/2006/wordml" xmlns:wps="http://schemas.microsoft.com/office/word/2010/wordprocessingShape" mc:Ignorable="w14 w15 wp14">
+<w:hdr xmlns:wpc="http://schemas.microsoft.com/office/word/2010/wordprocessingCanvas" xmlns:cx="http://schemas.microsoft.com/office/drawing/2014/chartex" xmlns:cx1="http://schemas.microsoft.com/office/drawing/2015/9/8/chartex" xmlns:cx2="http://schemas.microsoft.com/office/drawing/2015/10/21/chartex" xmlns:mc="http://schemas.openxmlformats.org/markup-compatibility/2006" xmlns:o="urn:schemas-microsoft-com:office:office" xmlns:r="http://schemas.openxmlformats.org/officeDocument/2006/relationships" xmlns:m="http://schemas.openxmlformats.org/officeDocument/2006/math" xmlns:v="urn:schemas-microsoft-com:vml" xmlns:wp14="http://schemas.microsoft.com/office/word/2010/wordprocessingDrawing" xmlns:wp="http://schemas.openxmlformats.org/drawingml/2006/wordprocessingDrawing" xmlns:w10="urn:schemas-microsoft-com:office:word" xmlns:w="http://schemas.openxmlformats.org/wordprocessingml/2006/main" xmlns:w14="http://schemas.microsoft.com/office/word/2010/wordml" xmlns:w15="http://schemas.microsoft.com/office/word/2012/wordml" xmlns:w16se="http://schemas.microsoft.com/office/word/2015/wordml/symex" xmlns:wpg="http://schemas.microsoft.com/office/word/2010/wordprocessingGroup" xmlns:wpi="http://schemas.microsoft.com/office/word/2010/wordprocessingInk" xmlns:wne="http://schemas.microsoft.com/office/word/2006/wordml" xmlns:wps="http://schemas.microsoft.com/office/word/2010/wordprocessingShape" mc:Ignorable="w14 w15 w16se wp14">
   <w:p>
     <w:pPr>
       <w:pStyle w:val="Cabealho"/>
@@ -1317,7 +1332,7 @@
 </file>
 
 <file path=word/numbering.xml><?xml version="1.0" encoding="utf-8"?>
-<w:numbering xmlns:wpc="http://schemas.microsoft.com/office/word/2010/wordprocessingCanvas" xmlns:mc="http://schemas.openxmlformats.org/markup-compatibility/2006" xmlns:o="urn:schemas-microsoft-com:office:office" xmlns:r="http://schemas.openxmlformats.org/officeDocument/2006/relationships" xmlns:m="http://schemas.openxmlformats.org/officeDocument/2006/math" xmlns:v="urn:schemas-microsoft-com:vml" xmlns:wp14="http://schemas.microsoft.com/office/word/2010/wordprocessingDrawing" xmlns:wp="http://schemas.openxmlformats.org/drawingml/2006/wordprocessingDrawing" xmlns:w10="urn:schemas-microsoft-com:office:word" xmlns:w="http://schemas.openxmlformats.org/wordprocessingml/2006/main" xmlns:w14="http://schemas.microsoft.com/office/word/2010/wordml" xmlns:w15="http://schemas.microsoft.com/office/word/2012/wordml" xmlns:wpg="http://schemas.microsoft.com/office/word/2010/wordprocessingGroup" xmlns:wpi="http://schemas.microsoft.com/office/word/2010/wordprocessingInk" xmlns:wne="http://schemas.microsoft.com/office/word/2006/wordml" xmlns:wps="http://schemas.microsoft.com/office/word/2010/wordprocessingShape" mc:Ignorable="w14 w15 wp14">
+<w:numbering xmlns:wpc="http://schemas.microsoft.com/office/word/2010/wordprocessingCanvas" xmlns:cx="http://schemas.microsoft.com/office/drawing/2014/chartex" xmlns:cx1="http://schemas.microsoft.com/office/drawing/2015/9/8/chartex" xmlns:cx2="http://schemas.microsoft.com/office/drawing/2015/10/21/chartex" xmlns:mc="http://schemas.openxmlformats.org/markup-compatibility/2006" xmlns:o="urn:schemas-microsoft-com:office:office" xmlns:r="http://schemas.openxmlformats.org/officeDocument/2006/relationships" xmlns:m="http://schemas.openxmlformats.org/officeDocument/2006/math" xmlns:v="urn:schemas-microsoft-com:vml" xmlns:wp14="http://schemas.microsoft.com/office/word/2010/wordprocessingDrawing" xmlns:wp="http://schemas.openxmlformats.org/drawingml/2006/wordprocessingDrawing" xmlns:w10="urn:schemas-microsoft-com:office:word" xmlns:w="http://schemas.openxmlformats.org/wordprocessingml/2006/main" xmlns:w14="http://schemas.microsoft.com/office/word/2010/wordml" xmlns:w15="http://schemas.microsoft.com/office/word/2012/wordml" xmlns:w16se="http://schemas.microsoft.com/office/word/2015/wordml/symex" xmlns:wpg="http://schemas.microsoft.com/office/word/2010/wordprocessingGroup" xmlns:wpi="http://schemas.microsoft.com/office/word/2010/wordprocessingInk" xmlns:wne="http://schemas.microsoft.com/office/word/2006/wordml" xmlns:wps="http://schemas.microsoft.com/office/word/2010/wordprocessingShape" mc:Ignorable="w14 w15 w16se wp14">
   <w:abstractNum w:abstractNumId="0" w15:restartNumberingAfterBreak="0">
     <w:nsid w:val="010B3253"/>
     <w:multiLevelType w:val="hybridMultilevel"/>
@@ -2834,7 +2849,7 @@
 </file>
 
 <file path=word/styles.xml><?xml version="1.0" encoding="utf-8"?>
-<w:styles xmlns:mc="http://schemas.openxmlformats.org/markup-compatibility/2006" xmlns:r="http://schemas.openxmlformats.org/officeDocument/2006/relationships" xmlns:w="http://schemas.openxmlformats.org/wordprocessingml/2006/main" xmlns:w14="http://schemas.microsoft.com/office/word/2010/wordml" xmlns:w15="http://schemas.microsoft.com/office/word/2012/wordml" mc:Ignorable="w14 w15">
+<w:styles xmlns:mc="http://schemas.openxmlformats.org/markup-compatibility/2006" xmlns:r="http://schemas.openxmlformats.org/officeDocument/2006/relationships" xmlns:w="http://schemas.openxmlformats.org/wordprocessingml/2006/main" xmlns:w14="http://schemas.microsoft.com/office/word/2010/wordml" xmlns:w15="http://schemas.microsoft.com/office/word/2012/wordml" xmlns:w16se="http://schemas.microsoft.com/office/word/2015/wordml/symex" mc:Ignorable="w14 w15 w16se">
   <w:docDefaults>
     <w:rPrDefault>
       <w:rPr>
@@ -2844,7 +2859,7 @@
     </w:rPrDefault>
     <w:pPrDefault/>
   </w:docDefaults>
-  <w:latentStyles w:defLockedState="0" w:defUIPriority="0" w:defSemiHidden="0" w:defUnhideWhenUsed="0" w:defQFormat="0" w:count="371">
+  <w:latentStyles w:defLockedState="0" w:defUIPriority="0" w:defSemiHidden="0" w:defUnhideWhenUsed="0" w:defQFormat="0" w:count="373">
     <w:lsdException w:name="Normal" w:qFormat="1"/>
     <w:lsdException w:name="heading 1" w:qFormat="1"/>
     <w:lsdException w:name="heading 2" w:qFormat="1"/>
@@ -2938,7 +2953,6 @@
     <w:lsdException w:name="HTML Sample" w:semiHidden="1" w:unhideWhenUsed="1"/>
     <w:lsdException w:name="HTML Typewriter" w:semiHidden="1" w:unhideWhenUsed="1"/>
     <w:lsdException w:name="HTML Variable" w:semiHidden="1" w:unhideWhenUsed="1"/>
-    <w:lsdException w:name="Normal Table" w:semiHidden="1" w:unhideWhenUsed="1"/>
     <w:lsdException w:name="annotation subject" w:semiHidden="1" w:unhideWhenUsed="1"/>
     <w:lsdException w:name="No List" w:semiHidden="1" w:unhideWhenUsed="1"/>
     <w:lsdException w:name="Outline List 1" w:semiHidden="1" w:unhideWhenUsed="1"/>
@@ -2984,10 +2998,8 @@
     <w:lsdException w:name="Table Subtle 1" w:semiHidden="1" w:unhideWhenUsed="1"/>
     <w:lsdException w:name="Table Subtle 2" w:semiHidden="1" w:unhideWhenUsed="1"/>
     <w:lsdException w:name="Table Web 1" w:semiHidden="1" w:unhideWhenUsed="1"/>
-    <w:lsdException w:name="Table Web 2" w:semiHidden="1" w:unhideWhenUsed="1"/>
     <w:lsdException w:name="Table Web 3" w:semiHidden="1" w:unhideWhenUsed="1"/>
     <w:lsdException w:name="Balloon Text" w:semiHidden="1" w:unhideWhenUsed="1"/>
-    <w:lsdException w:name="Table Theme" w:semiHidden="1" w:unhideWhenUsed="1"/>
     <w:lsdException w:name="Placeholder Text" w:semiHidden="1" w:uiPriority="99"/>
     <w:lsdException w:name="No Spacing" w:uiPriority="1" w:qFormat="1"/>
     <w:lsdException w:name="Light Shading" w:uiPriority="60"/>
@@ -3203,6 +3215,8 @@
     <w:lsdException w:name="List Table 5 Dark Accent 6" w:uiPriority="50"/>
     <w:lsdException w:name="List Table 6 Colorful Accent 6" w:uiPriority="51"/>
     <w:lsdException w:name="List Table 7 Colorful Accent 6" w:uiPriority="52"/>
+    <w:lsdException w:name="Mention" w:semiHidden="1" w:uiPriority="99" w:unhideWhenUsed="1"/>
+    <w:lsdException w:name="Smart Hyperlink" w:semiHidden="1" w:uiPriority="99" w:unhideWhenUsed="1"/>
   </w:latentStyles>
   <w:style w:type="paragraph" w:default="1" w:styleId="Normal">
     <w:name w:val="Normal"/>
@@ -4167,7 +4181,7 @@
 </file>
 
 <file path=customXml/itemProps1.xml><?xml version="1.0" encoding="utf-8"?>
-<ds:datastoreItem xmlns:ds="http://schemas.openxmlformats.org/officeDocument/2006/customXml" ds:itemID="{7B5BC0A0-2455-4D3A-9650-4AC869B4C07F}">
+<ds:datastoreItem xmlns:ds="http://schemas.openxmlformats.org/officeDocument/2006/customXml" ds:itemID="{C58F977F-2211-4029-838F-BE3024C2CE64}">
   <ds:schemaRefs>
     <ds:schemaRef ds:uri="http://schemas.openxmlformats.org/officeDocument/2006/bibliography"/>
   </ds:schemaRefs>

</xml_diff>

<commit_message>
Revert "Alteração na declaração do Escopo."
This reverts commit 2abe10f5b8ca45dfb6240e941aec13049aa1efb7.
</commit_message>
<xml_diff>
--- a/Geral/Impacta-es13-gen-DeclaraçãoEscopo.docx
+++ b/Geral/Impacta-es13-gen-DeclaraçãoEscopo.docx
@@ -1,6 +1,6 @@
 
 <file path=word/document.xml><?xml version="1.0" encoding="utf-8"?>
-<w:document xmlns:wpc="http://schemas.microsoft.com/office/word/2010/wordprocessingCanvas" xmlns:cx="http://schemas.microsoft.com/office/drawing/2014/chartex" xmlns:cx1="http://schemas.microsoft.com/office/drawing/2015/9/8/chartex" xmlns:cx2="http://schemas.microsoft.com/office/drawing/2015/10/21/chartex" xmlns:mc="http://schemas.openxmlformats.org/markup-compatibility/2006" xmlns:o="urn:schemas-microsoft-com:office:office" xmlns:r="http://schemas.openxmlformats.org/officeDocument/2006/relationships" xmlns:m="http://schemas.openxmlformats.org/officeDocument/2006/math" xmlns:v="urn:schemas-microsoft-com:vml" xmlns:wp14="http://schemas.microsoft.com/office/word/2010/wordprocessingDrawing" xmlns:wp="http://schemas.openxmlformats.org/drawingml/2006/wordprocessingDrawing" xmlns:w10="urn:schemas-microsoft-com:office:word" xmlns:w="http://schemas.openxmlformats.org/wordprocessingml/2006/main" xmlns:w14="http://schemas.microsoft.com/office/word/2010/wordml" xmlns:w15="http://schemas.microsoft.com/office/word/2012/wordml" xmlns:w16se="http://schemas.microsoft.com/office/word/2015/wordml/symex" xmlns:wpg="http://schemas.microsoft.com/office/word/2010/wordprocessingGroup" xmlns:wpi="http://schemas.microsoft.com/office/word/2010/wordprocessingInk" xmlns:wne="http://schemas.microsoft.com/office/word/2006/wordml" xmlns:wps="http://schemas.microsoft.com/office/word/2010/wordprocessingShape" mc:Ignorable="w14 w15 w16se wp14">
+<w:document xmlns:wpc="http://schemas.microsoft.com/office/word/2010/wordprocessingCanvas" xmlns:mc="http://schemas.openxmlformats.org/markup-compatibility/2006" xmlns:o="urn:schemas-microsoft-com:office:office" xmlns:r="http://schemas.openxmlformats.org/officeDocument/2006/relationships" xmlns:m="http://schemas.openxmlformats.org/officeDocument/2006/math" xmlns:v="urn:schemas-microsoft-com:vml" xmlns:wp14="http://schemas.microsoft.com/office/word/2010/wordprocessingDrawing" xmlns:wp="http://schemas.openxmlformats.org/drawingml/2006/wordprocessingDrawing" xmlns:w10="urn:schemas-microsoft-com:office:word" xmlns:w="http://schemas.openxmlformats.org/wordprocessingml/2006/main" xmlns:w14="http://schemas.microsoft.com/office/word/2010/wordml" xmlns:w15="http://schemas.microsoft.com/office/word/2012/wordml" xmlns:wpg="http://schemas.microsoft.com/office/word/2010/wordprocessingGroup" xmlns:wpi="http://schemas.microsoft.com/office/word/2010/wordprocessingInk" xmlns:wne="http://schemas.microsoft.com/office/word/2006/wordml" xmlns:wps="http://schemas.microsoft.com/office/word/2010/wordprocessingShape" mc:Ignorable="w14 w15 wp14">
   <w:body>
     <w:tbl>
       <w:tblPr>
@@ -82,6 +82,48 @@
             </w:pPr>
             <w:r>
               <w:t>Declaração do escopo</w:t>
+            </w:r>
+            <w:r>
+              <w:t xml:space="preserve"> </w:t>
+            </w:r>
+            <w:r>
+              <w:rPr>
+                <w:b w:val="0"/>
+                <w:i/>
+              </w:rPr>
+              <w:t>(</w:t>
+            </w:r>
+            <w:proofErr w:type="spellStart"/>
+            <w:r>
+              <w:rPr>
+                <w:b w:val="0"/>
+                <w:i/>
+              </w:rPr>
+              <w:t>Scope</w:t>
+            </w:r>
+            <w:proofErr w:type="spellEnd"/>
+            <w:r>
+              <w:rPr>
+                <w:b w:val="0"/>
+                <w:i/>
+              </w:rPr>
+              <w:t xml:space="preserve"> </w:t>
+            </w:r>
+            <w:proofErr w:type="spellStart"/>
+            <w:r>
+              <w:rPr>
+                <w:b w:val="0"/>
+                <w:i/>
+              </w:rPr>
+              <w:t>Statement</w:t>
+            </w:r>
+            <w:proofErr w:type="spellEnd"/>
+            <w:r>
+              <w:rPr>
+                <w:b w:val="0"/>
+                <w:i/>
+              </w:rPr>
+              <w:t>)</w:t>
             </w:r>
           </w:p>
         </w:tc>
@@ -275,79 +317,6 @@
           </w:p>
         </w:tc>
       </w:tr>
-      <w:tr>
-        <w:tc>
-          <w:tcPr>
-            <w:tcW w:w="2098" w:type="pct"/>
-            <w:tcBorders>
-              <w:top w:val="nil"/>
-              <w:left w:val="nil"/>
-              <w:bottom w:val="nil"/>
-              <w:right w:val="nil"/>
-            </w:tcBorders>
-          </w:tcPr>
-          <w:p>
-            <w:pPr>
-              <w:pStyle w:val="ItensCabealhoeRodap"/>
-              <w:spacing w:before="0"/>
-            </w:pPr>
-            <w:r>
-              <w:t>Eduardo Ferreira</w:t>
-            </w:r>
-          </w:p>
-        </w:tc>
-        <w:tc>
-          <w:tcPr>
-            <w:tcW w:w="2003" w:type="pct"/>
-            <w:tcBorders>
-              <w:top w:val="nil"/>
-              <w:left w:val="nil"/>
-              <w:bottom w:val="nil"/>
-              <w:right w:val="nil"/>
-            </w:tcBorders>
-          </w:tcPr>
-          <w:p>
-            <w:pPr>
-              <w:pStyle w:val="ItensCabealhoeRodap"/>
-              <w:spacing w:before="0"/>
-            </w:pPr>
-          </w:p>
-        </w:tc>
-        <w:tc>
-          <w:tcPr>
-            <w:tcW w:w="356" w:type="pct"/>
-            <w:tcBorders>
-              <w:top w:val="nil"/>
-              <w:left w:val="nil"/>
-              <w:bottom w:val="nil"/>
-              <w:right w:val="nil"/>
-            </w:tcBorders>
-          </w:tcPr>
-          <w:p>
-            <w:pPr>
-              <w:pStyle w:val="ItensCabealhoeRodap"/>
-              <w:spacing w:before="0"/>
-            </w:pPr>
-          </w:p>
-        </w:tc>
-        <w:tc>
-          <w:tcPr>
-            <w:tcW w:w="543" w:type="pct"/>
-            <w:tcBorders>
-              <w:top w:val="nil"/>
-              <w:left w:val="nil"/>
-              <w:bottom w:val="nil"/>
-              <w:right w:val="nil"/>
-            </w:tcBorders>
-          </w:tcPr>
-          <w:p>
-            <w:pPr>
-              <w:pStyle w:val="ItensCabealhoeRodap"/>
-              <w:spacing w:before="0"/>
-            </w:pPr>
-          </w:p>
-        </w:tc>
-      </w:tr>
     </w:tbl>
     <w:p>
       <w:pPr>
@@ -370,157 +339,172 @@
     </w:p>
     <w:p>
       <w:pPr>
-        <w:spacing w:after="200"/>
         <w:ind w:firstLine="709"/>
-      </w:pPr>
-      <w:r>
-        <w:t xml:space="preserve">A VITÓRIA COSMÉTICOS </w:t>
-      </w:r>
-      <w:r>
-        <w:t xml:space="preserve">atua </w:t>
-      </w:r>
-      <w:r>
-        <w:t>há</w:t>
-      </w:r>
-      <w:r>
-        <w:t xml:space="preserve"> mais de 20 anos no ramo de distribuição de </w:t>
-      </w:r>
-      <w:r>
-        <w:t>cosméticos</w:t>
-      </w:r>
-      <w:r>
-        <w:t xml:space="preserve"> para revenda</w:t>
-      </w:r>
-      <w:r>
-        <w:t xml:space="preserve">, esse trabalho consiste em vendas </w:t>
-      </w:r>
-      <w:r>
-        <w:t xml:space="preserve">como Avon, Mary </w:t>
-      </w:r>
-      <w:proofErr w:type="spellStart"/>
-      <w:r>
-        <w:t>Kay</w:t>
-      </w:r>
-      <w:proofErr w:type="spellEnd"/>
-      <w:r>
-        <w:t>, Natura, ou seja,</w:t>
-      </w:r>
-      <w:r>
-        <w:t xml:space="preserve"> </w:t>
-      </w:r>
-      <w:r>
-        <w:t xml:space="preserve">realizadas por revendedores cadastrados </w:t>
-      </w:r>
-      <w:r>
-        <w:t>a</w:t>
-      </w:r>
-      <w:r>
-        <w:t>os quais, através de catálogos (revistas), vendem de “porta em porta”</w:t>
+        <w:jc w:val="left"/>
+      </w:pPr>
+      <w:r>
+        <w:t xml:space="preserve">O diretor da </w:t>
+      </w:r>
+      <w:r>
+        <w:t>VITÓRIA COSMÉTICOS</w:t>
+      </w:r>
+      <w:r>
+        <w:t xml:space="preserve"> percebeu a necessidade de obter um novo sistema que atendesse sua microempresa</w:t>
+      </w:r>
+      <w:r>
+        <w:t xml:space="preserve"> já que o sistema atual é generalista, ou seja, atende a qualquer tipo negócio, com isso há uma quantidade considerável de funções que não são usadas e outras tantas que lhe faltam</w:t>
+      </w:r>
+      <w:r>
+        <w:t>. O principal objetivo do cliente é ter o maior número de revendedores (Ponto de Venda) ativos</w:t>
+      </w:r>
+      <w:r>
+        <w:t>, otimização do gerenciamento e redução de gastos</w:t>
       </w:r>
       <w:r>
         <w:t>.</w:t>
+      </w:r>
+      <w:r>
+        <w:br/>
       </w:r>
     </w:p>
     <w:p>
       <w:pPr>
-        <w:spacing w:after="200"/>
         <w:ind w:firstLine="709"/>
-      </w:pPr>
-      <w:r>
-        <w:t>A empresa conta hoje com 12 colaboradores, está localizada no bairro de Itaquera, zona leste de São Paulo e tem um faturamento médio anual de dois milhões de reais.</w:t>
+        <w:jc w:val="left"/>
+      </w:pPr>
+      <w:r>
+        <w:t xml:space="preserve">A VITÓRIA COSMÉTICOS </w:t>
+      </w:r>
+      <w:r>
+        <w:t xml:space="preserve">atua </w:t>
+      </w:r>
+      <w:r>
+        <w:t>há</w:t>
+      </w:r>
+      <w:r>
+        <w:t xml:space="preserve"> mais de 20 anos no ramo de distribuição de </w:t>
+      </w:r>
+      <w:r>
+        <w:t>cosméticos</w:t>
+      </w:r>
+      <w:r>
+        <w:t xml:space="preserve"> para revenda</w:t>
+      </w:r>
+      <w:r>
+        <w:t xml:space="preserve">, esse trabalho consiste em vendas </w:t>
+      </w:r>
+      <w:r>
+        <w:t xml:space="preserve">como Avon, Mary </w:t>
+      </w:r>
+      <w:proofErr w:type="spellStart"/>
+      <w:r>
+        <w:t>Kay</w:t>
+      </w:r>
+      <w:proofErr w:type="spellEnd"/>
+      <w:r>
+        <w:t>, Natura, ou seja,</w:t>
+      </w:r>
+      <w:r>
+        <w:t xml:space="preserve"> </w:t>
+      </w:r>
+      <w:r>
+        <w:t>realizadas por revendedores cadastrados os quais, através de catálogos (revistas), vendem de “porta em porta”</w:t>
+      </w:r>
+      <w:r>
+        <w:t>.</w:t>
+      </w:r>
+      <w:r>
+        <w:br/>
       </w:r>
     </w:p>
     <w:p>
       <w:pPr>
-        <w:spacing w:after="200"/>
         <w:ind w:firstLine="709"/>
-      </w:pPr>
-      <w:r>
-        <w:t>O diretor da VITÓRIA COSMÉTICOS percebeu a necessidade de obter um novo sistema que atendesse sua microempresa</w:t>
-      </w:r>
-      <w:r>
-        <w:t>,</w:t>
-      </w:r>
-      <w:r>
-        <w:t xml:space="preserve"> já que o sistema atual é generalista, ou seja, atende a qualquer tipo negócio, com isso há uma quantidade considerável de funções que não são usadas e outras tantas que lhe faltam. O principal objetivo do cliente é ter o maior número de revendedores (</w:t>
-      </w:r>
-      <w:r>
-        <w:t>p</w:t>
-      </w:r>
-      <w:r>
-        <w:t xml:space="preserve">onto de </w:t>
-      </w:r>
-      <w:r>
-        <w:t>v</w:t>
-      </w:r>
-      <w:r>
-        <w:t xml:space="preserve">enda) ativos, otimização do gerenciamento e redução de </w:t>
-      </w:r>
-      <w:r>
-        <w:t>custo</w:t>
-      </w:r>
-      <w:r>
-        <w:t>s.</w:t>
-      </w:r>
-      <w:r>
-        <w:tab/>
+        <w:jc w:val="left"/>
+      </w:pPr>
+      <w:r>
+        <w:t>A empresa conta hoje com 12 colaboradores, está localizada no bairro de Itaquera, zona leste de São Paulo e tem um faturamento médio anual de dois milhões de reais.</w:t>
       </w:r>
     </w:p>
     <w:p>
       <w:pPr>
-        <w:spacing w:after="200"/>
+        <w:tabs>
+          <w:tab w:val="left" w:pos="2145"/>
+        </w:tabs>
         <w:ind w:firstLine="709"/>
-      </w:pPr>
-      <w:r>
-        <w:t>Este projeto abordará o desenvolvimento de um sistema que auxilie no desenvolvimento dos processos internos de controle e cadastro de vendas, catalogação e gerenciamento de estoque, gerenciamento das entregas, gest</w:t>
-      </w:r>
-      <w:r>
-        <w:t>ão de vendedores e fornecedores</w:t>
-      </w:r>
-      <w:r>
-        <w:t xml:space="preserve"> e que seja acessível a múltiplas plataformas</w:t>
-      </w:r>
-      <w:r>
-        <w:t>.</w:t>
+        <w:jc w:val="left"/>
+      </w:pPr>
+      <w:r>
+        <w:tab/>
       </w:r>
     </w:p>
     <w:p>
       <w:pPr>
         <w:ind w:firstLine="709"/>
-      </w:pPr>
-      <w:r>
-        <w:t>Foi esclarecido com o cliente que o projeto, faz parte do trabalho de conclusão do curso de Pós-Graduação em Engenharia de Software</w:t>
-      </w:r>
-      <w:r>
-        <w:t xml:space="preserve"> da instituição Faculdade Impacta,</w:t>
-      </w:r>
-      <w:r>
-        <w:t xml:space="preserve"> para o desenvolvimento </w:t>
-      </w:r>
-      <w:r>
-        <w:t xml:space="preserve">pessoal e </w:t>
-      </w:r>
-      <w:r>
-        <w:t>profissional, sem gerar gastos de ambas as partes.</w:t>
-      </w:r>
-      <w:r>
-        <w:t xml:space="preserve"> </w:t>
-      </w:r>
-      <w:r>
-        <w:t xml:space="preserve">Este trabalho consiste em gerar toda a documentação necessária para que </w:t>
-      </w:r>
-      <w:r>
-        <w:t>uma equipe de desenvolvedores consiga</w:t>
-      </w:r>
-      <w:r>
-        <w:t xml:space="preserve"> entregar um software para o cliente</w:t>
-      </w:r>
-      <w:r>
-        <w:t>.</w:t>
+        <w:jc w:val="left"/>
+      </w:pPr>
+      <w:r>
+        <w:t>Este projeto abordará o desenvolvimento de um sistema que auxilie no desenvolvimento dos processos internos de controle e cadastro de vendas, catalogação e gerenciamento de estoque, gerenciamento das entregas, gest</w:t>
+      </w:r>
+      <w:r>
+        <w:t>ão de vendedores e fornecedores</w:t>
+      </w:r>
+      <w:r>
+        <w:t xml:space="preserve"> e que seja ace</w:t>
       </w:r>
       <w:bookmarkStart w:id="0" w:name="_GoBack"/>
       <w:bookmarkEnd w:id="0"/>
+      <w:r>
+        <w:t>ssível a múltiplas plataformas</w:t>
+      </w:r>
+      <w:r>
+        <w:t>.</w:t>
+      </w:r>
     </w:p>
+    <w:p>
+      <w:pPr>
+        <w:ind w:firstLine="709"/>
+        <w:jc w:val="left"/>
+      </w:pPr>
+    </w:p>
+    <w:p>
+      <w:pPr>
+        <w:ind w:firstLine="709"/>
+        <w:jc w:val="left"/>
+      </w:pPr>
+      <w:r>
+        <w:t>Foi esclarecido com o cliente que o projeto, faz parte do trabalho de conclusão do curso de Pós-Graduação em Engenharia de Software</w:t>
+      </w:r>
+      <w:r>
+        <w:t xml:space="preserve"> da instituição Faculdade Impacta,</w:t>
+      </w:r>
+      <w:r>
+        <w:t xml:space="preserve"> para o desenvolvimento </w:t>
+      </w:r>
+      <w:r>
+        <w:t xml:space="preserve">pessoal e </w:t>
+      </w:r>
+      <w:r>
+        <w:t>profissional, sem gerar gastos de ambas as partes.</w:t>
+      </w:r>
+      <w:r>
+        <w:t xml:space="preserve"> </w:t>
+      </w:r>
+      <w:r>
+        <w:t xml:space="preserve">Este trabalho consiste em gerar toda a documentação necessária para que </w:t>
+      </w:r>
+      <w:r>
+        <w:t>uma equipe de desenvolvedores consiga</w:t>
+      </w:r>
+      <w:r>
+        <w:t xml:space="preserve"> entregar um software para o cliente</w:t>
+      </w:r>
+      <w:r>
+        <w:t xml:space="preserve"> sem problemas.</w:t>
+      </w:r>
+    </w:p>
+    <w:p/>
+    <w:p/>
     <w:p/>
     <w:p/>
     <w:p/>
@@ -580,6 +564,7 @@
               <w:spacing w:before="40"/>
             </w:pPr>
             <w:r>
+              <w:lastRenderedPageBreak/>
               <w:t>APROVADO POR</w:t>
             </w:r>
           </w:p>
@@ -782,7 +767,7 @@
 </file>
 
 <file path=word/endnotes.xml><?xml version="1.0" encoding="utf-8"?>
-<w:endnotes xmlns:wpc="http://schemas.microsoft.com/office/word/2010/wordprocessingCanvas" xmlns:cx="http://schemas.microsoft.com/office/drawing/2014/chartex" xmlns:cx1="http://schemas.microsoft.com/office/drawing/2015/9/8/chartex" xmlns:cx2="http://schemas.microsoft.com/office/drawing/2015/10/21/chartex" xmlns:mc="http://schemas.openxmlformats.org/markup-compatibility/2006" xmlns:o="urn:schemas-microsoft-com:office:office" xmlns:r="http://schemas.openxmlformats.org/officeDocument/2006/relationships" xmlns:m="http://schemas.openxmlformats.org/officeDocument/2006/math" xmlns:v="urn:schemas-microsoft-com:vml" xmlns:wp14="http://schemas.microsoft.com/office/word/2010/wordprocessingDrawing" xmlns:wp="http://schemas.openxmlformats.org/drawingml/2006/wordprocessingDrawing" xmlns:w10="urn:schemas-microsoft-com:office:word" xmlns:w="http://schemas.openxmlformats.org/wordprocessingml/2006/main" xmlns:w14="http://schemas.microsoft.com/office/word/2010/wordml" xmlns:w15="http://schemas.microsoft.com/office/word/2012/wordml" xmlns:w16se="http://schemas.microsoft.com/office/word/2015/wordml/symex" xmlns:wpg="http://schemas.microsoft.com/office/word/2010/wordprocessingGroup" xmlns:wpi="http://schemas.microsoft.com/office/word/2010/wordprocessingInk" xmlns:wne="http://schemas.microsoft.com/office/word/2006/wordml" xmlns:wps="http://schemas.microsoft.com/office/word/2010/wordprocessingShape" mc:Ignorable="w14 w15 w16se wp14">
+<w:endnotes xmlns:wpc="http://schemas.microsoft.com/office/word/2010/wordprocessingCanvas" xmlns:mc="http://schemas.openxmlformats.org/markup-compatibility/2006" xmlns:o="urn:schemas-microsoft-com:office:office" xmlns:r="http://schemas.openxmlformats.org/officeDocument/2006/relationships" xmlns:m="http://schemas.openxmlformats.org/officeDocument/2006/math" xmlns:v="urn:schemas-microsoft-com:vml" xmlns:wp14="http://schemas.microsoft.com/office/word/2010/wordprocessingDrawing" xmlns:wp="http://schemas.openxmlformats.org/drawingml/2006/wordprocessingDrawing" xmlns:w10="urn:schemas-microsoft-com:office:word" xmlns:w="http://schemas.openxmlformats.org/wordprocessingml/2006/main" xmlns:w14="http://schemas.microsoft.com/office/word/2010/wordml" xmlns:w15="http://schemas.microsoft.com/office/word/2012/wordml" xmlns:wpg="http://schemas.microsoft.com/office/word/2010/wordprocessingGroup" xmlns:wpi="http://schemas.microsoft.com/office/word/2010/wordprocessingInk" xmlns:wne="http://schemas.microsoft.com/office/word/2006/wordml" xmlns:wps="http://schemas.microsoft.com/office/word/2010/wordprocessingShape" mc:Ignorable="w14 w15 wp14">
   <w:endnote w:type="separator" w:id="-1">
     <w:p>
       <w:r>
@@ -805,7 +790,7 @@
 </file>
 
 <file path=word/footer1.xml><?xml version="1.0" encoding="utf-8"?>
-<w:ftr xmlns:wpc="http://schemas.microsoft.com/office/word/2010/wordprocessingCanvas" xmlns:cx="http://schemas.microsoft.com/office/drawing/2014/chartex" xmlns:cx1="http://schemas.microsoft.com/office/drawing/2015/9/8/chartex" xmlns:cx2="http://schemas.microsoft.com/office/drawing/2015/10/21/chartex" xmlns:mc="http://schemas.openxmlformats.org/markup-compatibility/2006" xmlns:o="urn:schemas-microsoft-com:office:office" xmlns:r="http://schemas.openxmlformats.org/officeDocument/2006/relationships" xmlns:m="http://schemas.openxmlformats.org/officeDocument/2006/math" xmlns:v="urn:schemas-microsoft-com:vml" xmlns:wp14="http://schemas.microsoft.com/office/word/2010/wordprocessingDrawing" xmlns:wp="http://schemas.openxmlformats.org/drawingml/2006/wordprocessingDrawing" xmlns:w10="urn:schemas-microsoft-com:office:word" xmlns:w="http://schemas.openxmlformats.org/wordprocessingml/2006/main" xmlns:w14="http://schemas.microsoft.com/office/word/2010/wordml" xmlns:w15="http://schemas.microsoft.com/office/word/2012/wordml" xmlns:w16se="http://schemas.microsoft.com/office/word/2015/wordml/symex" xmlns:wpg="http://schemas.microsoft.com/office/word/2010/wordprocessingGroup" xmlns:wpi="http://schemas.microsoft.com/office/word/2010/wordprocessingInk" xmlns:wne="http://schemas.microsoft.com/office/word/2006/wordml" xmlns:wps="http://schemas.microsoft.com/office/word/2010/wordprocessingShape" mc:Ignorable="w14 w15 w16se wp14">
+<w:ftr xmlns:wpc="http://schemas.microsoft.com/office/word/2010/wordprocessingCanvas" xmlns:mc="http://schemas.openxmlformats.org/markup-compatibility/2006" xmlns:o="urn:schemas-microsoft-com:office:office" xmlns:r="http://schemas.openxmlformats.org/officeDocument/2006/relationships" xmlns:m="http://schemas.openxmlformats.org/officeDocument/2006/math" xmlns:v="urn:schemas-microsoft-com:vml" xmlns:wp14="http://schemas.microsoft.com/office/word/2010/wordprocessingDrawing" xmlns:wp="http://schemas.openxmlformats.org/drawingml/2006/wordprocessingDrawing" xmlns:w10="urn:schemas-microsoft-com:office:word" xmlns:w="http://schemas.openxmlformats.org/wordprocessingml/2006/main" xmlns:w14="http://schemas.microsoft.com/office/word/2010/wordml" xmlns:w15="http://schemas.microsoft.com/office/word/2012/wordml" xmlns:wpg="http://schemas.microsoft.com/office/word/2010/wordprocessingGroup" xmlns:wpi="http://schemas.microsoft.com/office/word/2010/wordprocessingInk" xmlns:wne="http://schemas.microsoft.com/office/word/2006/wordml" xmlns:wps="http://schemas.microsoft.com/office/word/2010/wordprocessingShape" mc:Ignorable="w14 w15 wp14">
   <w:tbl>
     <w:tblPr>
       <w:tblW w:w="5000" w:type="pct"/>
@@ -932,7 +917,7 @@
 </file>
 
 <file path=word/footer2.xml><?xml version="1.0" encoding="utf-8"?>
-<w:ftr xmlns:wpc="http://schemas.microsoft.com/office/word/2010/wordprocessingCanvas" xmlns:cx="http://schemas.microsoft.com/office/drawing/2014/chartex" xmlns:cx1="http://schemas.microsoft.com/office/drawing/2015/9/8/chartex" xmlns:cx2="http://schemas.microsoft.com/office/drawing/2015/10/21/chartex" xmlns:mc="http://schemas.openxmlformats.org/markup-compatibility/2006" xmlns:o="urn:schemas-microsoft-com:office:office" xmlns:r="http://schemas.openxmlformats.org/officeDocument/2006/relationships" xmlns:m="http://schemas.openxmlformats.org/officeDocument/2006/math" xmlns:v="urn:schemas-microsoft-com:vml" xmlns:wp14="http://schemas.microsoft.com/office/word/2010/wordprocessingDrawing" xmlns:wp="http://schemas.openxmlformats.org/drawingml/2006/wordprocessingDrawing" xmlns:w10="urn:schemas-microsoft-com:office:word" xmlns:w="http://schemas.openxmlformats.org/wordprocessingml/2006/main" xmlns:w14="http://schemas.microsoft.com/office/word/2010/wordml" xmlns:w15="http://schemas.microsoft.com/office/word/2012/wordml" xmlns:w16se="http://schemas.microsoft.com/office/word/2015/wordml/symex" xmlns:wpg="http://schemas.microsoft.com/office/word/2010/wordprocessingGroup" xmlns:wpi="http://schemas.microsoft.com/office/word/2010/wordprocessingInk" xmlns:wne="http://schemas.microsoft.com/office/word/2006/wordml" xmlns:wps="http://schemas.microsoft.com/office/word/2010/wordprocessingShape" mc:Ignorable="w14 w15 w16se wp14">
+<w:ftr xmlns:wpc="http://schemas.microsoft.com/office/word/2010/wordprocessingCanvas" xmlns:mc="http://schemas.openxmlformats.org/markup-compatibility/2006" xmlns:o="urn:schemas-microsoft-com:office:office" xmlns:r="http://schemas.openxmlformats.org/officeDocument/2006/relationships" xmlns:m="http://schemas.openxmlformats.org/officeDocument/2006/math" xmlns:v="urn:schemas-microsoft-com:vml" xmlns:wp14="http://schemas.microsoft.com/office/word/2010/wordprocessingDrawing" xmlns:wp="http://schemas.openxmlformats.org/drawingml/2006/wordprocessingDrawing" xmlns:w10="urn:schemas-microsoft-com:office:word" xmlns:w="http://schemas.openxmlformats.org/wordprocessingml/2006/main" xmlns:w14="http://schemas.microsoft.com/office/word/2010/wordml" xmlns:w15="http://schemas.microsoft.com/office/word/2012/wordml" xmlns:wpg="http://schemas.microsoft.com/office/word/2010/wordprocessingGroup" xmlns:wpi="http://schemas.microsoft.com/office/word/2010/wordprocessingInk" xmlns:wne="http://schemas.microsoft.com/office/word/2006/wordml" xmlns:wps="http://schemas.microsoft.com/office/word/2010/wordprocessingShape" mc:Ignorable="w14 w15 wp14">
   <w:tbl>
     <w:tblPr>
       <w:tblW w:w="5000" w:type="pct"/>
@@ -1107,7 +1092,7 @@
 </file>
 
 <file path=word/footnotes.xml><?xml version="1.0" encoding="utf-8"?>
-<w:footnotes xmlns:wpc="http://schemas.microsoft.com/office/word/2010/wordprocessingCanvas" xmlns:cx="http://schemas.microsoft.com/office/drawing/2014/chartex" xmlns:cx1="http://schemas.microsoft.com/office/drawing/2015/9/8/chartex" xmlns:cx2="http://schemas.microsoft.com/office/drawing/2015/10/21/chartex" xmlns:mc="http://schemas.openxmlformats.org/markup-compatibility/2006" xmlns:o="urn:schemas-microsoft-com:office:office" xmlns:r="http://schemas.openxmlformats.org/officeDocument/2006/relationships" xmlns:m="http://schemas.openxmlformats.org/officeDocument/2006/math" xmlns:v="urn:schemas-microsoft-com:vml" xmlns:wp14="http://schemas.microsoft.com/office/word/2010/wordprocessingDrawing" xmlns:wp="http://schemas.openxmlformats.org/drawingml/2006/wordprocessingDrawing" xmlns:w10="urn:schemas-microsoft-com:office:word" xmlns:w="http://schemas.openxmlformats.org/wordprocessingml/2006/main" xmlns:w14="http://schemas.microsoft.com/office/word/2010/wordml" xmlns:w15="http://schemas.microsoft.com/office/word/2012/wordml" xmlns:w16se="http://schemas.microsoft.com/office/word/2015/wordml/symex" xmlns:wpg="http://schemas.microsoft.com/office/word/2010/wordprocessingGroup" xmlns:wpi="http://schemas.microsoft.com/office/word/2010/wordprocessingInk" xmlns:wne="http://schemas.microsoft.com/office/word/2006/wordml" xmlns:wps="http://schemas.microsoft.com/office/word/2010/wordprocessingShape" mc:Ignorable="w14 w15 w16se wp14">
+<w:footnotes xmlns:wpc="http://schemas.microsoft.com/office/word/2010/wordprocessingCanvas" xmlns:mc="http://schemas.openxmlformats.org/markup-compatibility/2006" xmlns:o="urn:schemas-microsoft-com:office:office" xmlns:r="http://schemas.openxmlformats.org/officeDocument/2006/relationships" xmlns:m="http://schemas.openxmlformats.org/officeDocument/2006/math" xmlns:v="urn:schemas-microsoft-com:vml" xmlns:wp14="http://schemas.microsoft.com/office/word/2010/wordprocessingDrawing" xmlns:wp="http://schemas.openxmlformats.org/drawingml/2006/wordprocessingDrawing" xmlns:w10="urn:schemas-microsoft-com:office:word" xmlns:w="http://schemas.openxmlformats.org/wordprocessingml/2006/main" xmlns:w14="http://schemas.microsoft.com/office/word/2010/wordml" xmlns:w15="http://schemas.microsoft.com/office/word/2012/wordml" xmlns:wpg="http://schemas.microsoft.com/office/word/2010/wordprocessingGroup" xmlns:wpi="http://schemas.microsoft.com/office/word/2010/wordprocessingInk" xmlns:wne="http://schemas.microsoft.com/office/word/2006/wordml" xmlns:wps="http://schemas.microsoft.com/office/word/2010/wordprocessingShape" mc:Ignorable="w14 w15 wp14">
   <w:footnote w:type="separator" w:id="-1">
     <w:p>
       <w:r>
@@ -1130,7 +1115,7 @@
 </file>
 
 <file path=word/header1.xml><?xml version="1.0" encoding="utf-8"?>
-<w:hdr xmlns:wpc="http://schemas.microsoft.com/office/word/2010/wordprocessingCanvas" xmlns:cx="http://schemas.microsoft.com/office/drawing/2014/chartex" xmlns:cx1="http://schemas.microsoft.com/office/drawing/2015/9/8/chartex" xmlns:cx2="http://schemas.microsoft.com/office/drawing/2015/10/21/chartex" xmlns:mc="http://schemas.openxmlformats.org/markup-compatibility/2006" xmlns:o="urn:schemas-microsoft-com:office:office" xmlns:r="http://schemas.openxmlformats.org/officeDocument/2006/relationships" xmlns:m="http://schemas.openxmlformats.org/officeDocument/2006/math" xmlns:v="urn:schemas-microsoft-com:vml" xmlns:wp14="http://schemas.microsoft.com/office/word/2010/wordprocessingDrawing" xmlns:wp="http://schemas.openxmlformats.org/drawingml/2006/wordprocessingDrawing" xmlns:w10="urn:schemas-microsoft-com:office:word" xmlns:w="http://schemas.openxmlformats.org/wordprocessingml/2006/main" xmlns:w14="http://schemas.microsoft.com/office/word/2010/wordml" xmlns:w15="http://schemas.microsoft.com/office/word/2012/wordml" xmlns:w16se="http://schemas.microsoft.com/office/word/2015/wordml/symex" xmlns:wpg="http://schemas.microsoft.com/office/word/2010/wordprocessingGroup" xmlns:wpi="http://schemas.microsoft.com/office/word/2010/wordprocessingInk" xmlns:wne="http://schemas.microsoft.com/office/word/2006/wordml" xmlns:wps="http://schemas.microsoft.com/office/word/2010/wordprocessingShape" mc:Ignorable="w14 w15 w16se wp14">
+<w:hdr xmlns:wpc="http://schemas.microsoft.com/office/word/2010/wordprocessingCanvas" xmlns:mc="http://schemas.openxmlformats.org/markup-compatibility/2006" xmlns:o="urn:schemas-microsoft-com:office:office" xmlns:r="http://schemas.openxmlformats.org/officeDocument/2006/relationships" xmlns:m="http://schemas.openxmlformats.org/officeDocument/2006/math" xmlns:v="urn:schemas-microsoft-com:vml" xmlns:wp14="http://schemas.microsoft.com/office/word/2010/wordprocessingDrawing" xmlns:wp="http://schemas.openxmlformats.org/drawingml/2006/wordprocessingDrawing" xmlns:w10="urn:schemas-microsoft-com:office:word" xmlns:w="http://schemas.openxmlformats.org/wordprocessingml/2006/main" xmlns:w14="http://schemas.microsoft.com/office/word/2010/wordml" xmlns:w15="http://schemas.microsoft.com/office/word/2012/wordml" xmlns:wpg="http://schemas.microsoft.com/office/word/2010/wordprocessingGroup" xmlns:wpi="http://schemas.microsoft.com/office/word/2010/wordprocessingInk" xmlns:wne="http://schemas.microsoft.com/office/word/2006/wordml" xmlns:wps="http://schemas.microsoft.com/office/word/2010/wordprocessingShape" mc:Ignorable="w14 w15 wp14">
   <w:tbl>
     <w:tblPr>
       <w:tblW w:w="5000" w:type="pct"/>
@@ -1281,7 +1266,7 @@
 </file>
 
 <file path=word/header2.xml><?xml version="1.0" encoding="utf-8"?>
-<w:hdr xmlns:wpc="http://schemas.microsoft.com/office/word/2010/wordprocessingCanvas" xmlns:cx="http://schemas.microsoft.com/office/drawing/2014/chartex" xmlns:cx1="http://schemas.microsoft.com/office/drawing/2015/9/8/chartex" xmlns:cx2="http://schemas.microsoft.com/office/drawing/2015/10/21/chartex" xmlns:mc="http://schemas.openxmlformats.org/markup-compatibility/2006" xmlns:o="urn:schemas-microsoft-com:office:office" xmlns:r="http://schemas.openxmlformats.org/officeDocument/2006/relationships" xmlns:m="http://schemas.openxmlformats.org/officeDocument/2006/math" xmlns:v="urn:schemas-microsoft-com:vml" xmlns:wp14="http://schemas.microsoft.com/office/word/2010/wordprocessingDrawing" xmlns:wp="http://schemas.openxmlformats.org/drawingml/2006/wordprocessingDrawing" xmlns:w10="urn:schemas-microsoft-com:office:word" xmlns:w="http://schemas.openxmlformats.org/wordprocessingml/2006/main" xmlns:w14="http://schemas.microsoft.com/office/word/2010/wordml" xmlns:w15="http://schemas.microsoft.com/office/word/2012/wordml" xmlns:w16se="http://schemas.microsoft.com/office/word/2015/wordml/symex" xmlns:wpg="http://schemas.microsoft.com/office/word/2010/wordprocessingGroup" xmlns:wpi="http://schemas.microsoft.com/office/word/2010/wordprocessingInk" xmlns:wne="http://schemas.microsoft.com/office/word/2006/wordml" xmlns:wps="http://schemas.microsoft.com/office/word/2010/wordprocessingShape" mc:Ignorable="w14 w15 w16se wp14">
+<w:hdr xmlns:wpc="http://schemas.microsoft.com/office/word/2010/wordprocessingCanvas" xmlns:mc="http://schemas.openxmlformats.org/markup-compatibility/2006" xmlns:o="urn:schemas-microsoft-com:office:office" xmlns:r="http://schemas.openxmlformats.org/officeDocument/2006/relationships" xmlns:m="http://schemas.openxmlformats.org/officeDocument/2006/math" xmlns:v="urn:schemas-microsoft-com:vml" xmlns:wp14="http://schemas.microsoft.com/office/word/2010/wordprocessingDrawing" xmlns:wp="http://schemas.openxmlformats.org/drawingml/2006/wordprocessingDrawing" xmlns:w10="urn:schemas-microsoft-com:office:word" xmlns:w="http://schemas.openxmlformats.org/wordprocessingml/2006/main" xmlns:w14="http://schemas.microsoft.com/office/word/2010/wordml" xmlns:w15="http://schemas.microsoft.com/office/word/2012/wordml" xmlns:wpg="http://schemas.microsoft.com/office/word/2010/wordprocessingGroup" xmlns:wpi="http://schemas.microsoft.com/office/word/2010/wordprocessingInk" xmlns:wne="http://schemas.microsoft.com/office/word/2006/wordml" xmlns:wps="http://schemas.microsoft.com/office/word/2010/wordprocessingShape" mc:Ignorable="w14 w15 wp14">
   <w:p>
     <w:pPr>
       <w:pStyle w:val="Cabealho"/>
@@ -1332,7 +1317,7 @@
 </file>
 
 <file path=word/numbering.xml><?xml version="1.0" encoding="utf-8"?>
-<w:numbering xmlns:wpc="http://schemas.microsoft.com/office/word/2010/wordprocessingCanvas" xmlns:cx="http://schemas.microsoft.com/office/drawing/2014/chartex" xmlns:cx1="http://schemas.microsoft.com/office/drawing/2015/9/8/chartex" xmlns:cx2="http://schemas.microsoft.com/office/drawing/2015/10/21/chartex" xmlns:mc="http://schemas.openxmlformats.org/markup-compatibility/2006" xmlns:o="urn:schemas-microsoft-com:office:office" xmlns:r="http://schemas.openxmlformats.org/officeDocument/2006/relationships" xmlns:m="http://schemas.openxmlformats.org/officeDocument/2006/math" xmlns:v="urn:schemas-microsoft-com:vml" xmlns:wp14="http://schemas.microsoft.com/office/word/2010/wordprocessingDrawing" xmlns:wp="http://schemas.openxmlformats.org/drawingml/2006/wordprocessingDrawing" xmlns:w10="urn:schemas-microsoft-com:office:word" xmlns:w="http://schemas.openxmlformats.org/wordprocessingml/2006/main" xmlns:w14="http://schemas.microsoft.com/office/word/2010/wordml" xmlns:w15="http://schemas.microsoft.com/office/word/2012/wordml" xmlns:w16se="http://schemas.microsoft.com/office/word/2015/wordml/symex" xmlns:wpg="http://schemas.microsoft.com/office/word/2010/wordprocessingGroup" xmlns:wpi="http://schemas.microsoft.com/office/word/2010/wordprocessingInk" xmlns:wne="http://schemas.microsoft.com/office/word/2006/wordml" xmlns:wps="http://schemas.microsoft.com/office/word/2010/wordprocessingShape" mc:Ignorable="w14 w15 w16se wp14">
+<w:numbering xmlns:wpc="http://schemas.microsoft.com/office/word/2010/wordprocessingCanvas" xmlns:mc="http://schemas.openxmlformats.org/markup-compatibility/2006" xmlns:o="urn:schemas-microsoft-com:office:office" xmlns:r="http://schemas.openxmlformats.org/officeDocument/2006/relationships" xmlns:m="http://schemas.openxmlformats.org/officeDocument/2006/math" xmlns:v="urn:schemas-microsoft-com:vml" xmlns:wp14="http://schemas.microsoft.com/office/word/2010/wordprocessingDrawing" xmlns:wp="http://schemas.openxmlformats.org/drawingml/2006/wordprocessingDrawing" xmlns:w10="urn:schemas-microsoft-com:office:word" xmlns:w="http://schemas.openxmlformats.org/wordprocessingml/2006/main" xmlns:w14="http://schemas.microsoft.com/office/word/2010/wordml" xmlns:w15="http://schemas.microsoft.com/office/word/2012/wordml" xmlns:wpg="http://schemas.microsoft.com/office/word/2010/wordprocessingGroup" xmlns:wpi="http://schemas.microsoft.com/office/word/2010/wordprocessingInk" xmlns:wne="http://schemas.microsoft.com/office/word/2006/wordml" xmlns:wps="http://schemas.microsoft.com/office/word/2010/wordprocessingShape" mc:Ignorable="w14 w15 wp14">
   <w:abstractNum w:abstractNumId="0" w15:restartNumberingAfterBreak="0">
     <w:nsid w:val="010B3253"/>
     <w:multiLevelType w:val="hybridMultilevel"/>
@@ -2849,7 +2834,7 @@
 </file>
 
 <file path=word/styles.xml><?xml version="1.0" encoding="utf-8"?>
-<w:styles xmlns:mc="http://schemas.openxmlformats.org/markup-compatibility/2006" xmlns:r="http://schemas.openxmlformats.org/officeDocument/2006/relationships" xmlns:w="http://schemas.openxmlformats.org/wordprocessingml/2006/main" xmlns:w14="http://schemas.microsoft.com/office/word/2010/wordml" xmlns:w15="http://schemas.microsoft.com/office/word/2012/wordml" xmlns:w16se="http://schemas.microsoft.com/office/word/2015/wordml/symex" mc:Ignorable="w14 w15 w16se">
+<w:styles xmlns:mc="http://schemas.openxmlformats.org/markup-compatibility/2006" xmlns:r="http://schemas.openxmlformats.org/officeDocument/2006/relationships" xmlns:w="http://schemas.openxmlformats.org/wordprocessingml/2006/main" xmlns:w14="http://schemas.microsoft.com/office/word/2010/wordml" xmlns:w15="http://schemas.microsoft.com/office/word/2012/wordml" mc:Ignorable="w14 w15">
   <w:docDefaults>
     <w:rPrDefault>
       <w:rPr>
@@ -2859,7 +2844,7 @@
     </w:rPrDefault>
     <w:pPrDefault/>
   </w:docDefaults>
-  <w:latentStyles w:defLockedState="0" w:defUIPriority="0" w:defSemiHidden="0" w:defUnhideWhenUsed="0" w:defQFormat="0" w:count="373">
+  <w:latentStyles w:defLockedState="0" w:defUIPriority="0" w:defSemiHidden="0" w:defUnhideWhenUsed="0" w:defQFormat="0" w:count="371">
     <w:lsdException w:name="Normal" w:qFormat="1"/>
     <w:lsdException w:name="heading 1" w:qFormat="1"/>
     <w:lsdException w:name="heading 2" w:qFormat="1"/>
@@ -2953,6 +2938,7 @@
     <w:lsdException w:name="HTML Sample" w:semiHidden="1" w:unhideWhenUsed="1"/>
     <w:lsdException w:name="HTML Typewriter" w:semiHidden="1" w:unhideWhenUsed="1"/>
     <w:lsdException w:name="HTML Variable" w:semiHidden="1" w:unhideWhenUsed="1"/>
+    <w:lsdException w:name="Normal Table" w:semiHidden="1" w:unhideWhenUsed="1"/>
     <w:lsdException w:name="annotation subject" w:semiHidden="1" w:unhideWhenUsed="1"/>
     <w:lsdException w:name="No List" w:semiHidden="1" w:unhideWhenUsed="1"/>
     <w:lsdException w:name="Outline List 1" w:semiHidden="1" w:unhideWhenUsed="1"/>
@@ -2998,8 +2984,10 @@
     <w:lsdException w:name="Table Subtle 1" w:semiHidden="1" w:unhideWhenUsed="1"/>
     <w:lsdException w:name="Table Subtle 2" w:semiHidden="1" w:unhideWhenUsed="1"/>
     <w:lsdException w:name="Table Web 1" w:semiHidden="1" w:unhideWhenUsed="1"/>
+    <w:lsdException w:name="Table Web 2" w:semiHidden="1" w:unhideWhenUsed="1"/>
     <w:lsdException w:name="Table Web 3" w:semiHidden="1" w:unhideWhenUsed="1"/>
     <w:lsdException w:name="Balloon Text" w:semiHidden="1" w:unhideWhenUsed="1"/>
+    <w:lsdException w:name="Table Theme" w:semiHidden="1" w:unhideWhenUsed="1"/>
     <w:lsdException w:name="Placeholder Text" w:semiHidden="1" w:uiPriority="99"/>
     <w:lsdException w:name="No Spacing" w:uiPriority="1" w:qFormat="1"/>
     <w:lsdException w:name="Light Shading" w:uiPriority="60"/>
@@ -3215,8 +3203,6 @@
     <w:lsdException w:name="List Table 5 Dark Accent 6" w:uiPriority="50"/>
     <w:lsdException w:name="List Table 6 Colorful Accent 6" w:uiPriority="51"/>
     <w:lsdException w:name="List Table 7 Colorful Accent 6" w:uiPriority="52"/>
-    <w:lsdException w:name="Mention" w:semiHidden="1" w:uiPriority="99" w:unhideWhenUsed="1"/>
-    <w:lsdException w:name="Smart Hyperlink" w:semiHidden="1" w:uiPriority="99" w:unhideWhenUsed="1"/>
   </w:latentStyles>
   <w:style w:type="paragraph" w:default="1" w:styleId="Normal">
     <w:name w:val="Normal"/>
@@ -4181,7 +4167,7 @@
 </file>
 
 <file path=customXml/itemProps1.xml><?xml version="1.0" encoding="utf-8"?>
-<ds:datastoreItem xmlns:ds="http://schemas.openxmlformats.org/officeDocument/2006/customXml" ds:itemID="{C58F977F-2211-4029-838F-BE3024C2CE64}">
+<ds:datastoreItem xmlns:ds="http://schemas.openxmlformats.org/officeDocument/2006/customXml" ds:itemID="{7B5BC0A0-2455-4D3A-9650-4AC869B4C07F}">
   <ds:schemaRefs>
     <ds:schemaRef ds:uri="http://schemas.openxmlformats.org/officeDocument/2006/bibliography"/>
   </ds:schemaRefs>

</xml_diff>